<commit_message>
Fixed number of story points in sprint plan
</commit_message>
<xml_diff>
--- a/Release and Sprint Plan.docx
+++ b/Release and Sprint Plan.docx
@@ -100,13 +100,8 @@
           </w:tcPr>
           <w:p>
             <w:r>
-              <w:t xml:space="preserve">Jordan </w:t>
-            </w:r>
-            <w:proofErr w:type="spellStart"/>
-            <w:r>
-              <w:t>Anslow</w:t>
-            </w:r>
-            <w:proofErr w:type="spellEnd"/>
+              <w:t>Jordan Anslow</w:t>
+            </w:r>
           </w:p>
         </w:tc>
       </w:tr>
@@ -127,13 +122,8 @@
           </w:tcPr>
           <w:p>
             <w:r>
-              <w:t xml:space="preserve">Brennan </w:t>
-            </w:r>
-            <w:proofErr w:type="spellStart"/>
-            <w:r>
-              <w:t>Fairfull</w:t>
-            </w:r>
-            <w:proofErr w:type="spellEnd"/>
+              <w:t>Brennan Fairfull</w:t>
+            </w:r>
           </w:p>
         </w:tc>
       </w:tr>
@@ -176,13 +166,8 @@
           </w:tcPr>
           <w:p>
             <w:r>
-              <w:t xml:space="preserve">Allan </w:t>
-            </w:r>
-            <w:proofErr w:type="spellStart"/>
-            <w:r>
-              <w:t>Mape</w:t>
-            </w:r>
-            <w:proofErr w:type="spellEnd"/>
+              <w:t>Allan Mape</w:t>
+            </w:r>
           </w:p>
         </w:tc>
       </w:tr>
@@ -203,11 +188,7 @@
           </w:tcPr>
           <w:p>
             <w:r>
-              <w:t xml:space="preserve">Ahmed </w:t>
-            </w:r>
-            <w:proofErr w:type="spellStart"/>
-            <w:r>
-              <w:t>El</w:t>
+              <w:t>Ahmed El</w:t>
             </w:r>
             <w:r>
               <w:t>Shoboksh</w:t>
@@ -215,7 +196,6 @@
             <w:r>
               <w:t>i</w:t>
             </w:r>
-            <w:proofErr w:type="spellEnd"/>
           </w:p>
         </w:tc>
       </w:tr>
@@ -237,16 +217,8 @@
         <w:rPr>
           <w:sz w:val="24"/>
         </w:rPr>
-        <w:t xml:space="preserve">Malcolm </w:t>
-      </w:r>
-      <w:proofErr w:type="spellStart"/>
-      <w:r>
-        <w:rPr>
-          <w:sz w:val="24"/>
-        </w:rPr>
-        <w:t>Corney</w:t>
-      </w:r>
-      <w:proofErr w:type="spellEnd"/>
+        <w:t>Malcolm Corney</w:t>
+      </w:r>
     </w:p>
     <w:p>
       <w:pPr>
@@ -265,8 +237,10 @@
         <w:rPr>
           <w:sz w:val="24"/>
         </w:rPr>
-        <w:t xml:space="preserve"> 1.4</w:t>
-      </w:r>
+        <w:t xml:space="preserve"> 1.5</w:t>
+      </w:r>
+      <w:bookmarkStart w:id="0" w:name="_GoBack"/>
+      <w:bookmarkEnd w:id="0"/>
     </w:p>
     <w:p>
       <w:pPr>
@@ -352,7 +326,7 @@
         <w:rPr>
           <w:noProof/>
         </w:rPr>
-        <w:instrText xml:space="preserve"> PAGEREF _Toc302223405 \h </w:instrText>
+        <w:instrText xml:space="preserve"> PAGEREF _Toc302248752 \h </w:instrText>
       </w:r>
       <w:r>
         <w:rPr>
@@ -414,7 +388,7 @@
         <w:rPr>
           <w:noProof/>
         </w:rPr>
-        <w:instrText xml:space="preserve"> PAGEREF _Toc302223406 \h </w:instrText>
+        <w:instrText xml:space="preserve"> PAGEREF _Toc302248753 \h </w:instrText>
       </w:r>
       <w:r>
         <w:rPr>
@@ -476,7 +450,7 @@
         <w:rPr>
           <w:noProof/>
         </w:rPr>
-        <w:instrText xml:space="preserve"> PAGEREF _Toc302223407 \h </w:instrText>
+        <w:instrText xml:space="preserve"> PAGEREF _Toc302248754 \h </w:instrText>
       </w:r>
       <w:r>
         <w:rPr>
@@ -538,7 +512,7 @@
         <w:rPr>
           <w:noProof/>
         </w:rPr>
-        <w:instrText xml:space="preserve"> PAGEREF _Toc302223408 \h </w:instrText>
+        <w:instrText xml:space="preserve"> PAGEREF _Toc302248755 \h </w:instrText>
       </w:r>
       <w:r>
         <w:rPr>
@@ -600,7 +574,7 @@
         <w:rPr>
           <w:noProof/>
         </w:rPr>
-        <w:instrText xml:space="preserve"> PAGEREF _Toc302223409 \h </w:instrText>
+        <w:instrText xml:space="preserve"> PAGEREF _Toc302248756 \h </w:instrText>
       </w:r>
       <w:r>
         <w:rPr>
@@ -618,6 +592,130 @@
           <w:noProof/>
         </w:rPr>
         <w:t>1</w:t>
+      </w:r>
+      <w:r>
+        <w:rPr>
+          <w:noProof/>
+        </w:rPr>
+        <w:fldChar w:fldCharType="end"/>
+      </w:r>
+    </w:p>
+    <w:p>
+      <w:pPr>
+        <w:pStyle w:val="TOC3"/>
+        <w:tabs>
+          <w:tab w:val="right" w:leader="dot" w:pos="9016"/>
+        </w:tabs>
+        <w:rPr>
+          <w:rFonts w:eastAsiaTheme="minorEastAsia"/>
+          <w:noProof/>
+          <w:sz w:val="24"/>
+          <w:szCs w:val="24"/>
+          <w:lang w:val="en-US" w:eastAsia="ja-JP"/>
+        </w:rPr>
+      </w:pPr>
+      <w:r>
+        <w:rPr>
+          <w:noProof/>
+        </w:rPr>
+        <w:t>Sprint 1</w:t>
+      </w:r>
+      <w:r>
+        <w:rPr>
+          <w:noProof/>
+        </w:rPr>
+        <w:tab/>
+      </w:r>
+      <w:r>
+        <w:rPr>
+          <w:noProof/>
+        </w:rPr>
+        <w:fldChar w:fldCharType="begin"/>
+      </w:r>
+      <w:r>
+        <w:rPr>
+          <w:noProof/>
+        </w:rPr>
+        <w:instrText xml:space="preserve"> PAGEREF _Toc302248757 \h </w:instrText>
+      </w:r>
+      <w:r>
+        <w:rPr>
+          <w:noProof/>
+        </w:rPr>
+      </w:r>
+      <w:r>
+        <w:rPr>
+          <w:noProof/>
+        </w:rPr>
+        <w:fldChar w:fldCharType="separate"/>
+      </w:r>
+      <w:r>
+        <w:rPr>
+          <w:noProof/>
+        </w:rPr>
+        <w:t>2</w:t>
+      </w:r>
+      <w:r>
+        <w:rPr>
+          <w:noProof/>
+        </w:rPr>
+        <w:fldChar w:fldCharType="end"/>
+      </w:r>
+    </w:p>
+    <w:p>
+      <w:pPr>
+        <w:pStyle w:val="TOC3"/>
+        <w:tabs>
+          <w:tab w:val="right" w:leader="dot" w:pos="9016"/>
+        </w:tabs>
+        <w:rPr>
+          <w:rFonts w:eastAsiaTheme="minorEastAsia"/>
+          <w:noProof/>
+          <w:sz w:val="24"/>
+          <w:szCs w:val="24"/>
+          <w:lang w:val="en-US" w:eastAsia="ja-JP"/>
+        </w:rPr>
+      </w:pPr>
+      <w:r>
+        <w:rPr>
+          <w:noProof/>
+        </w:rPr>
+        <w:t>Sprint 2</w:t>
+      </w:r>
+      <w:r>
+        <w:rPr>
+          <w:noProof/>
+        </w:rPr>
+        <w:tab/>
+      </w:r>
+      <w:r>
+        <w:rPr>
+          <w:noProof/>
+        </w:rPr>
+        <w:fldChar w:fldCharType="begin"/>
+      </w:r>
+      <w:r>
+        <w:rPr>
+          <w:noProof/>
+        </w:rPr>
+        <w:instrText xml:space="preserve"> PAGEREF _Toc302248758 \h </w:instrText>
+      </w:r>
+      <w:r>
+        <w:rPr>
+          <w:noProof/>
+        </w:rPr>
+      </w:r>
+      <w:r>
+        <w:rPr>
+          <w:noProof/>
+        </w:rPr>
+        <w:fldChar w:fldCharType="separate"/>
+      </w:r>
+      <w:r>
+        <w:rPr>
+          <w:noProof/>
+        </w:rPr>
+        <w:t>2</w:t>
       </w:r>
       <w:r>
         <w:rPr>
@@ -662,7 +760,7 @@
         <w:rPr>
           <w:noProof/>
         </w:rPr>
-        <w:instrText xml:space="preserve"> PAGEREF _Toc302223410 \h </w:instrText>
+        <w:instrText xml:space="preserve"> PAGEREF _Toc302248759 \h </w:instrText>
       </w:r>
       <w:r>
         <w:rPr>
@@ -679,7 +777,7 @@
         <w:rPr>
           <w:noProof/>
         </w:rPr>
-        <w:t>2</w:t>
+        <w:t>3</w:t>
       </w:r>
       <w:r>
         <w:rPr>
@@ -724,7 +822,7 @@
         <w:rPr>
           <w:noProof/>
         </w:rPr>
-        <w:instrText xml:space="preserve"> PAGEREF _Toc302223411 \h </w:instrText>
+        <w:instrText xml:space="preserve"> PAGEREF _Toc302248760 \h </w:instrText>
       </w:r>
       <w:r>
         <w:rPr>
@@ -741,7 +839,7 @@
         <w:rPr>
           <w:noProof/>
         </w:rPr>
-        <w:t>2</w:t>
+        <w:t>3</w:t>
       </w:r>
       <w:r>
         <w:rPr>
@@ -786,7 +884,7 @@
         <w:rPr>
           <w:noProof/>
         </w:rPr>
-        <w:instrText xml:space="preserve"> PAGEREF _Toc302223412 \h </w:instrText>
+        <w:instrText xml:space="preserve"> PAGEREF _Toc302248761 \h </w:instrText>
       </w:r>
       <w:r>
         <w:rPr>
@@ -803,7 +901,131 @@
         <w:rPr>
           <w:noProof/>
         </w:rPr>
-        <w:t>2</w:t>
+        <w:t>3</w:t>
+      </w:r>
+      <w:r>
+        <w:rPr>
+          <w:noProof/>
+        </w:rPr>
+        <w:fldChar w:fldCharType="end"/>
+      </w:r>
+    </w:p>
+    <w:p>
+      <w:pPr>
+        <w:pStyle w:val="TOC3"/>
+        <w:tabs>
+          <w:tab w:val="right" w:leader="dot" w:pos="9016"/>
+        </w:tabs>
+        <w:rPr>
+          <w:rFonts w:eastAsiaTheme="minorEastAsia"/>
+          <w:noProof/>
+          <w:sz w:val="24"/>
+          <w:szCs w:val="24"/>
+          <w:lang w:val="en-US" w:eastAsia="ja-JP"/>
+        </w:rPr>
+      </w:pPr>
+      <w:r>
+        <w:rPr>
+          <w:noProof/>
+        </w:rPr>
+        <w:t>Sprint 3</w:t>
+      </w:r>
+      <w:r>
+        <w:rPr>
+          <w:noProof/>
+        </w:rPr>
+        <w:tab/>
+      </w:r>
+      <w:r>
+        <w:rPr>
+          <w:noProof/>
+        </w:rPr>
+        <w:fldChar w:fldCharType="begin"/>
+      </w:r>
+      <w:r>
+        <w:rPr>
+          <w:noProof/>
+        </w:rPr>
+        <w:instrText xml:space="preserve"> PAGEREF _Toc302248762 \h </w:instrText>
+      </w:r>
+      <w:r>
+        <w:rPr>
+          <w:noProof/>
+        </w:rPr>
+      </w:r>
+      <w:r>
+        <w:rPr>
+          <w:noProof/>
+        </w:rPr>
+        <w:fldChar w:fldCharType="separate"/>
+      </w:r>
+      <w:r>
+        <w:rPr>
+          <w:noProof/>
+        </w:rPr>
+        <w:t>3</w:t>
+      </w:r>
+      <w:r>
+        <w:rPr>
+          <w:noProof/>
+        </w:rPr>
+        <w:fldChar w:fldCharType="end"/>
+      </w:r>
+    </w:p>
+    <w:p>
+      <w:pPr>
+        <w:pStyle w:val="TOC3"/>
+        <w:tabs>
+          <w:tab w:val="right" w:leader="dot" w:pos="9016"/>
+        </w:tabs>
+        <w:rPr>
+          <w:rFonts w:eastAsiaTheme="minorEastAsia"/>
+          <w:noProof/>
+          <w:sz w:val="24"/>
+          <w:szCs w:val="24"/>
+          <w:lang w:val="en-US" w:eastAsia="ja-JP"/>
+        </w:rPr>
+      </w:pPr>
+      <w:r>
+        <w:rPr>
+          <w:noProof/>
+        </w:rPr>
+        <w:t>Sprint 4</w:t>
+      </w:r>
+      <w:r>
+        <w:rPr>
+          <w:noProof/>
+        </w:rPr>
+        <w:tab/>
+      </w:r>
+      <w:r>
+        <w:rPr>
+          <w:noProof/>
+        </w:rPr>
+        <w:fldChar w:fldCharType="begin"/>
+      </w:r>
+      <w:r>
+        <w:rPr>
+          <w:noProof/>
+        </w:rPr>
+        <w:instrText xml:space="preserve"> PAGEREF _Toc302248763 \h </w:instrText>
+      </w:r>
+      <w:r>
+        <w:rPr>
+          <w:noProof/>
+        </w:rPr>
+      </w:r>
+      <w:r>
+        <w:rPr>
+          <w:noProof/>
+        </w:rPr>
+        <w:fldChar w:fldCharType="separate"/>
+      </w:r>
+      <w:r>
+        <w:rPr>
+          <w:noProof/>
+        </w:rPr>
+        <w:t>4</w:t>
       </w:r>
       <w:r>
         <w:rPr>
@@ -848,7 +1070,7 @@
         <w:rPr>
           <w:noProof/>
         </w:rPr>
-        <w:instrText xml:space="preserve"> PAGEREF _Toc302223413 \h </w:instrText>
+        <w:instrText xml:space="preserve"> PAGEREF _Toc302248764 \h </w:instrText>
       </w:r>
       <w:r>
         <w:rPr>
@@ -865,7 +1087,7 @@
         <w:rPr>
           <w:noProof/>
         </w:rPr>
-        <w:t>3</w:t>
+        <w:t>5</w:t>
       </w:r>
       <w:r>
         <w:rPr>
@@ -910,7 +1132,7 @@
         <w:rPr>
           <w:noProof/>
         </w:rPr>
-        <w:instrText xml:space="preserve"> PAGEREF _Toc302223414 \h </w:instrText>
+        <w:instrText xml:space="preserve"> PAGEREF _Toc302248765 \h </w:instrText>
       </w:r>
       <w:r>
         <w:rPr>
@@ -927,7 +1149,7 @@
         <w:rPr>
           <w:noProof/>
         </w:rPr>
-        <w:t>3</w:t>
+        <w:t>5</w:t>
       </w:r>
       <w:r>
         <w:rPr>
@@ -972,7 +1194,7 @@
         <w:rPr>
           <w:noProof/>
         </w:rPr>
-        <w:instrText xml:space="preserve"> PAGEREF _Toc302223415 \h </w:instrText>
+        <w:instrText xml:space="preserve"> PAGEREF _Toc302248766 \h </w:instrText>
       </w:r>
       <w:r>
         <w:rPr>
@@ -989,7 +1211,7 @@
         <w:rPr>
           <w:noProof/>
         </w:rPr>
-        <w:t>3</w:t>
+        <w:t>5</w:t>
       </w:r>
       <w:r>
         <w:rPr>
@@ -1034,7 +1256,7 @@
         <w:rPr>
           <w:noProof/>
         </w:rPr>
-        <w:instrText xml:space="preserve"> PAGEREF _Toc302223416 \h </w:instrText>
+        <w:instrText xml:space="preserve"> PAGEREF _Toc302248767 \h </w:instrText>
       </w:r>
       <w:r>
         <w:rPr>
@@ -1051,7 +1273,7 @@
         <w:rPr>
           <w:noProof/>
         </w:rPr>
-        <w:t>3</w:t>
+        <w:t>5</w:t>
       </w:r>
       <w:r>
         <w:rPr>
@@ -1096,7 +1318,7 @@
         <w:rPr>
           <w:noProof/>
         </w:rPr>
-        <w:instrText xml:space="preserve"> PAGEREF _Toc302223417 \h </w:instrText>
+        <w:instrText xml:space="preserve"> PAGEREF _Toc302248768 \h </w:instrText>
       </w:r>
       <w:r>
         <w:rPr>
@@ -1113,7 +1335,7 @@
         <w:rPr>
           <w:noProof/>
         </w:rPr>
-        <w:t>3</w:t>
+        <w:t>5</w:t>
       </w:r>
       <w:r>
         <w:rPr>
@@ -1158,7 +1380,7 @@
         <w:rPr>
           <w:noProof/>
         </w:rPr>
-        <w:instrText xml:space="preserve"> PAGEREF _Toc302223418 \h </w:instrText>
+        <w:instrText xml:space="preserve"> PAGEREF _Toc302248769 \h </w:instrText>
       </w:r>
       <w:r>
         <w:rPr>
@@ -1175,7 +1397,7 @@
         <w:rPr>
           <w:noProof/>
         </w:rPr>
-        <w:t>3</w:t>
+        <w:t>5</w:t>
       </w:r>
       <w:r>
         <w:rPr>
@@ -1217,7 +1439,7 @@
         <w:rPr>
           <w:noProof/>
         </w:rPr>
-        <w:instrText xml:space="preserve"> PAGEREF _Toc302223419 \h </w:instrText>
+        <w:instrText xml:space="preserve"> PAGEREF _Toc302248770 \h </w:instrText>
       </w:r>
       <w:r>
         <w:rPr>
@@ -1234,7 +1456,7 @@
         <w:rPr>
           <w:noProof/>
         </w:rPr>
-        <w:t>4</w:t>
+        <w:t>6</w:t>
       </w:r>
       <w:r>
         <w:rPr>
@@ -1279,7 +1501,7 @@
         <w:rPr>
           <w:noProof/>
         </w:rPr>
-        <w:instrText xml:space="preserve"> PAGEREF _Toc302223420 \h </w:instrText>
+        <w:instrText xml:space="preserve"> PAGEREF _Toc302248771 \h </w:instrText>
       </w:r>
       <w:r>
         <w:rPr>
@@ -1296,7 +1518,7 @@
         <w:rPr>
           <w:noProof/>
         </w:rPr>
-        <w:t>4</w:t>
+        <w:t>6</w:t>
       </w:r>
       <w:r>
         <w:rPr>
@@ -1348,7 +1570,7 @@
         <w:rPr>
           <w:noProof/>
         </w:rPr>
-        <w:instrText xml:space="preserve"> PAGEREF _Toc302223421 \h </w:instrText>
+        <w:instrText xml:space="preserve"> PAGEREF _Toc302248772 \h </w:instrText>
       </w:r>
       <w:r>
         <w:rPr>
@@ -1365,7 +1587,7 @@
         <w:rPr>
           <w:noProof/>
         </w:rPr>
-        <w:t>4</w:t>
+        <w:t>6</w:t>
       </w:r>
       <w:r>
         <w:rPr>
@@ -1410,7 +1632,7 @@
         <w:rPr>
           <w:noProof/>
         </w:rPr>
-        <w:instrText xml:space="preserve"> PAGEREF _Toc302223422 \h </w:instrText>
+        <w:instrText xml:space="preserve"> PAGEREF _Toc302248773 \h </w:instrText>
       </w:r>
       <w:r>
         <w:rPr>
@@ -1427,7 +1649,7 @@
         <w:rPr>
           <w:noProof/>
         </w:rPr>
-        <w:t>4</w:t>
+        <w:t>6</w:t>
       </w:r>
       <w:r>
         <w:rPr>
@@ -1472,7 +1694,7 @@
         <w:rPr>
           <w:noProof/>
         </w:rPr>
-        <w:instrText xml:space="preserve"> PAGEREF _Toc302223423 \h </w:instrText>
+        <w:instrText xml:space="preserve"> PAGEREF _Toc302248774 \h </w:instrText>
       </w:r>
       <w:r>
         <w:rPr>
@@ -1489,7 +1711,7 @@
         <w:rPr>
           <w:noProof/>
         </w:rPr>
-        <w:t>4</w:t>
+        <w:t>6</w:t>
       </w:r>
       <w:r>
         <w:rPr>
@@ -1534,7 +1756,7 @@
         <w:rPr>
           <w:noProof/>
         </w:rPr>
-        <w:instrText xml:space="preserve"> PAGEREF _Toc302223424 \h </w:instrText>
+        <w:instrText xml:space="preserve"> PAGEREF _Toc302248775 \h </w:instrText>
       </w:r>
       <w:r>
         <w:rPr>
@@ -1551,7 +1773,7 @@
         <w:rPr>
           <w:noProof/>
         </w:rPr>
-        <w:t>4</w:t>
+        <w:t>6</w:t>
       </w:r>
       <w:r>
         <w:rPr>
@@ -1596,7 +1818,7 @@
         <w:rPr>
           <w:noProof/>
         </w:rPr>
-        <w:instrText xml:space="preserve"> PAGEREF _Toc302223425 \h </w:instrText>
+        <w:instrText xml:space="preserve"> PAGEREF _Toc302248776 \h </w:instrText>
       </w:r>
       <w:r>
         <w:rPr>
@@ -1613,7 +1835,7 @@
         <w:rPr>
           <w:noProof/>
         </w:rPr>
-        <w:t>4</w:t>
+        <w:t>6</w:t>
       </w:r>
       <w:r>
         <w:rPr>
@@ -1658,7 +1880,7 @@
         <w:rPr>
           <w:noProof/>
         </w:rPr>
-        <w:instrText xml:space="preserve"> PAGEREF _Toc302223426 \h </w:instrText>
+        <w:instrText xml:space="preserve"> PAGEREF _Toc302248777 \h </w:instrText>
       </w:r>
       <w:r>
         <w:rPr>
@@ -1675,7 +1897,7 @@
         <w:rPr>
           <w:noProof/>
         </w:rPr>
-        <w:t>4</w:t>
+        <w:t>6</w:t>
       </w:r>
       <w:r>
         <w:rPr>
@@ -1720,7 +1942,7 @@
         <w:rPr>
           <w:noProof/>
         </w:rPr>
-        <w:instrText xml:space="preserve"> PAGEREF _Toc302223427 \h </w:instrText>
+        <w:instrText xml:space="preserve"> PAGEREF _Toc302248778 \h </w:instrText>
       </w:r>
       <w:r>
         <w:rPr>
@@ -1737,7 +1959,7 @@
         <w:rPr>
           <w:noProof/>
         </w:rPr>
-        <w:t>5</w:t>
+        <w:t>7</w:t>
       </w:r>
       <w:r>
         <w:rPr>
@@ -1782,7 +2004,7 @@
         <w:rPr>
           <w:noProof/>
         </w:rPr>
-        <w:instrText xml:space="preserve"> PAGEREF _Toc302223428 \h </w:instrText>
+        <w:instrText xml:space="preserve"> PAGEREF _Toc302248779 \h </w:instrText>
       </w:r>
       <w:r>
         <w:rPr>
@@ -1799,7 +2021,7 @@
         <w:rPr>
           <w:noProof/>
         </w:rPr>
-        <w:t>5</w:t>
+        <w:t>7</w:t>
       </w:r>
       <w:r>
         <w:rPr>
@@ -1833,22 +2055,22 @@
       <w:pPr>
         <w:pStyle w:val="Title"/>
       </w:pPr>
-      <w:bookmarkStart w:id="0" w:name="_Toc302223405"/>
+      <w:bookmarkStart w:id="1" w:name="_Toc302248752"/>
       <w:r>
         <w:lastRenderedPageBreak/>
         <w:t>Release Plan</w:t>
       </w:r>
-      <w:bookmarkEnd w:id="0"/>
+      <w:bookmarkEnd w:id="1"/>
     </w:p>
     <w:p>
       <w:pPr>
         <w:pStyle w:val="Heading1"/>
       </w:pPr>
-      <w:bookmarkStart w:id="1" w:name="_Toc302223406"/>
+      <w:bookmarkStart w:id="2" w:name="_Toc302248753"/>
       <w:r>
         <w:t>Release 1</w:t>
       </w:r>
-      <w:bookmarkEnd w:id="1"/>
+      <w:bookmarkEnd w:id="2"/>
     </w:p>
     <w:p>
       <w:pPr>
@@ -1937,7 +2159,7 @@
       <w:r>
         <w:t xml:space="preserve"> information </w:t>
       </w:r>
-      <w:bookmarkStart w:id="2" w:name="_Toc301299727"/>
+      <w:bookmarkStart w:id="3" w:name="_Toc301299727"/>
       <w:r>
         <w:t>page, separate to the main page.</w:t>
       </w:r>
@@ -1946,12 +2168,12 @@
       <w:pPr>
         <w:pStyle w:val="Heading2"/>
       </w:pPr>
-      <w:bookmarkStart w:id="3" w:name="_Toc302223407"/>
+      <w:bookmarkStart w:id="4" w:name="_Toc302248754"/>
       <w:r>
         <w:t>Display Property Listings</w:t>
       </w:r>
-      <w:bookmarkEnd w:id="2"/>
       <w:bookmarkEnd w:id="3"/>
+      <w:bookmarkEnd w:id="4"/>
     </w:p>
     <w:p>
       <w:pPr>
@@ -2345,13 +2567,13 @@
       <w:pPr>
         <w:pStyle w:val="Heading2"/>
       </w:pPr>
-      <w:bookmarkStart w:id="4" w:name="_Toc301299728"/>
-      <w:bookmarkStart w:id="5" w:name="_Toc302223408"/>
+      <w:bookmarkStart w:id="5" w:name="_Toc301299728"/>
+      <w:bookmarkStart w:id="6" w:name="_Toc302248755"/>
       <w:r>
         <w:t>Filter Property Listings</w:t>
       </w:r>
-      <w:bookmarkEnd w:id="4"/>
       <w:bookmarkEnd w:id="5"/>
+      <w:bookmarkEnd w:id="6"/>
     </w:p>
     <w:p>
       <w:pPr>
@@ -2631,14 +2853,14 @@
       <w:pPr>
         <w:pStyle w:val="Heading2"/>
       </w:pPr>
-      <w:bookmarkStart w:id="6" w:name="_Toc302223409"/>
+      <w:bookmarkStart w:id="7" w:name="_Toc302248756"/>
       <w:r>
         <w:t>Search</w:t>
       </w:r>
       <w:r>
         <w:t xml:space="preserve"> Listings</w:t>
       </w:r>
-      <w:bookmarkEnd w:id="6"/>
+      <w:bookmarkEnd w:id="7"/>
     </w:p>
     <w:p>
       <w:pPr>
@@ -2951,11 +3173,12 @@
       <w:pPr>
         <w:pStyle w:val="Heading2"/>
       </w:pPr>
-      <w:bookmarkStart w:id="7" w:name="_Toc302223410"/>
+      <w:bookmarkStart w:id="8" w:name="_Toc302248757"/>
       <w:r>
         <w:lastRenderedPageBreak/>
         <w:t>Sprint 1</w:t>
       </w:r>
+      <w:bookmarkEnd w:id="8"/>
     </w:p>
     <w:tbl>
       <w:tblPr>
@@ -3359,12 +3582,11 @@
       <w:pPr>
         <w:pStyle w:val="Heading2"/>
       </w:pPr>
-      <w:r>
-        <w:t>Sprint</w:t>
-      </w:r>
-      <w:r>
-        <w:t xml:space="preserve"> 2</w:t>
-      </w:r>
+      <w:bookmarkStart w:id="9" w:name="_Toc302248758"/>
+      <w:r>
+        <w:t>Sprint 2</w:t>
+      </w:r>
+      <w:bookmarkEnd w:id="9"/>
     </w:p>
     <w:tbl>
       <w:tblPr>
@@ -3872,6 +4094,7 @@
       <w:pPr>
         <w:pStyle w:val="Heading1"/>
       </w:pPr>
+      <w:bookmarkStart w:id="10" w:name="_Toc302248759"/>
       <w:r>
         <w:lastRenderedPageBreak/>
         <w:t xml:space="preserve">Release </w:t>
@@ -3879,7 +4102,7 @@
       <w:r>
         <w:t>2</w:t>
       </w:r>
-      <w:bookmarkEnd w:id="7"/>
+      <w:bookmarkEnd w:id="10"/>
     </w:p>
     <w:p>
       <w:pPr>
@@ -3949,11 +4172,11 @@
       <w:pPr>
         <w:pStyle w:val="Heading2"/>
       </w:pPr>
-      <w:bookmarkStart w:id="8" w:name="_Toc302223411"/>
+      <w:bookmarkStart w:id="11" w:name="_Toc302248760"/>
       <w:r>
         <w:t>Access Control</w:t>
       </w:r>
-      <w:bookmarkEnd w:id="8"/>
+      <w:bookmarkEnd w:id="11"/>
     </w:p>
     <w:p>
       <w:pPr>
@@ -4236,11 +4459,11 @@
       <w:pPr>
         <w:pStyle w:val="Heading2"/>
       </w:pPr>
-      <w:bookmarkStart w:id="9" w:name="_Toc302223412"/>
+      <w:bookmarkStart w:id="12" w:name="_Toc302248761"/>
       <w:r>
         <w:t>Access Account Features</w:t>
       </w:r>
-      <w:bookmarkEnd w:id="9"/>
+      <w:bookmarkEnd w:id="12"/>
     </w:p>
     <w:p>
       <w:pPr>
@@ -4861,12 +5084,11 @@
       <w:pPr>
         <w:pStyle w:val="Heading2"/>
       </w:pPr>
-      <w:r>
-        <w:t>Sprint</w:t>
-      </w:r>
-      <w:r>
-        <w:t xml:space="preserve"> 3</w:t>
-      </w:r>
+      <w:bookmarkStart w:id="13" w:name="_Toc302248762"/>
+      <w:r>
+        <w:t>Sprint 3</w:t>
+      </w:r>
+      <w:bookmarkEnd w:id="13"/>
     </w:p>
     <w:tbl>
       <w:tblPr>
@@ -4933,10 +5155,7 @@
           </w:tcPr>
           <w:p>
             <w:r>
-              <w:t>S</w:t>
-            </w:r>
-            <w:r>
-              <w:t>01</w:t>
+              <w:t>S01</w:t>
             </w:r>
           </w:p>
         </w:tc>
@@ -4975,10 +5194,7 @@
           </w:tcPr>
           <w:p>
             <w:r>
-              <w:t>S</w:t>
-            </w:r>
-            <w:r>
-              <w:t>08</w:t>
+              <w:t>S08</w:t>
             </w:r>
           </w:p>
         </w:tc>
@@ -5020,10 +5236,7 @@
           </w:tcPr>
           <w:p>
             <w:r>
-              <w:t>S</w:t>
-            </w:r>
-            <w:r>
-              <w:t>30</w:t>
+              <w:t>S30</w:t>
             </w:r>
           </w:p>
         </w:tc>
@@ -5062,10 +5275,7 @@
           </w:tcPr>
           <w:p>
             <w:r>
-              <w:t>S</w:t>
-            </w:r>
-            <w:r>
-              <w:t>32</w:t>
+              <w:t>S32</w:t>
             </w:r>
           </w:p>
         </w:tc>
@@ -5270,13 +5480,12 @@
       <w:pPr>
         <w:pStyle w:val="Heading2"/>
       </w:pPr>
+      <w:bookmarkStart w:id="14" w:name="_Toc302248763"/>
       <w:r>
         <w:lastRenderedPageBreak/>
-        <w:t>Sprint</w:t>
-      </w:r>
-      <w:r>
-        <w:t xml:space="preserve"> 4</w:t>
-      </w:r>
+        <w:t>Sprint 4</w:t>
+      </w:r>
+      <w:bookmarkEnd w:id="14"/>
     </w:p>
     <w:tbl>
       <w:tblPr>
@@ -5513,8 +5722,6 @@
             <w:tcW w:w="959" w:type="dxa"/>
           </w:tcPr>
           <w:p>
-            <w:bookmarkStart w:id="10" w:name="_GoBack"/>
-            <w:bookmarkEnd w:id="10"/>
             <w:r>
               <w:t>S</w:t>
             </w:r>
@@ -5777,7 +5984,7 @@
       <w:pPr>
         <w:pStyle w:val="Heading1"/>
       </w:pPr>
-      <w:bookmarkStart w:id="11" w:name="_Toc302223413"/>
+      <w:bookmarkStart w:id="15" w:name="_Toc302248764"/>
       <w:r>
         <w:lastRenderedPageBreak/>
         <w:t xml:space="preserve">Release </w:t>
@@ -5785,7 +5992,7 @@
       <w:r>
         <w:t>3</w:t>
       </w:r>
-      <w:bookmarkEnd w:id="11"/>
+      <w:bookmarkEnd w:id="15"/>
     </w:p>
     <w:p>
       <w:pPr>
@@ -5849,18 +6056,17 @@
       <w:pPr>
         <w:pStyle w:val="Heading2"/>
       </w:pPr>
-      <w:bookmarkStart w:id="12" w:name="_Toc302223414"/>
+      <w:bookmarkStart w:id="16" w:name="_Toc302248765"/>
       <w:r>
         <w:t>Schedule Viewing Times</w:t>
       </w:r>
-      <w:bookmarkEnd w:id="12"/>
+      <w:bookmarkEnd w:id="16"/>
     </w:p>
     <w:p>
       <w:pPr>
         <w:keepNext/>
         <w:spacing w:after="120" w:line="240" w:lineRule="auto"/>
       </w:pPr>
-      <w:proofErr w:type="gramStart"/>
       <w:r>
         <w:t>A property view</w:t>
       </w:r>
@@ -5876,7 +6082,6 @@
       <w:r>
         <w:t>.</w:t>
       </w:r>
-      <w:proofErr w:type="gramEnd"/>
     </w:p>
     <w:tbl>
       <w:tblPr>
@@ -6141,14 +6346,14 @@
       <w:pPr>
         <w:pStyle w:val="Heading1"/>
       </w:pPr>
-      <w:bookmarkStart w:id="13" w:name="_Toc302223415"/>
+      <w:bookmarkStart w:id="17" w:name="_Toc302248766"/>
       <w:r>
         <w:t xml:space="preserve">Release </w:t>
       </w:r>
       <w:r>
         <w:t>4</w:t>
       </w:r>
-      <w:bookmarkEnd w:id="13"/>
+      <w:bookmarkEnd w:id="17"/>
     </w:p>
     <w:p>
       <w:pPr>
@@ -6221,7 +6426,7 @@
       <w:pPr>
         <w:pStyle w:val="Heading2"/>
       </w:pPr>
-      <w:bookmarkStart w:id="14" w:name="_Toc302223416"/>
+      <w:bookmarkStart w:id="18" w:name="_Toc302248767"/>
       <w:r>
         <w:t>Maps A</w:t>
       </w:r>
@@ -6234,7 +6439,7 @@
       <w:r>
         <w:t>on</w:t>
       </w:r>
-      <w:bookmarkEnd w:id="14"/>
+      <w:bookmarkEnd w:id="18"/>
     </w:p>
     <w:p>
       <w:pPr>
@@ -6427,11 +6632,11 @@
       <w:pPr>
         <w:pStyle w:val="Heading1"/>
       </w:pPr>
-      <w:bookmarkStart w:id="15" w:name="_Toc302223417"/>
+      <w:bookmarkStart w:id="19" w:name="_Toc302248768"/>
       <w:r>
         <w:t>Delivery Schedule</w:t>
       </w:r>
-      <w:bookmarkEnd w:id="15"/>
+      <w:bookmarkEnd w:id="19"/>
     </w:p>
     <w:tbl>
       <w:tblPr>
@@ -7114,7 +7319,7 @@
           <w:b w:val="0"/>
         </w:rPr>
       </w:pPr>
-      <w:bookmarkStart w:id="16" w:name="_Toc302223418"/>
+      <w:bookmarkStart w:id="20" w:name="_Toc302248769"/>
       <w:r>
         <w:rPr>
           <w:b w:val="0"/>
@@ -7133,7 +7338,7 @@
         </w:rPr>
         <w:t>7</w:t>
       </w:r>
-      <w:bookmarkEnd w:id="16"/>
+      <w:bookmarkEnd w:id="20"/>
     </w:p>
     <w:p>
       <w:pPr>
@@ -7152,7 +7357,7 @@
       <w:pPr>
         <w:pStyle w:val="Title"/>
       </w:pPr>
-      <w:bookmarkStart w:id="17" w:name="_Toc302223419"/>
+      <w:bookmarkStart w:id="21" w:name="_Toc302248770"/>
       <w:r>
         <w:lastRenderedPageBreak/>
         <w:t>Sprint</w:t>
@@ -7160,20 +7365,20 @@
       <w:r>
         <w:t xml:space="preserve"> Plan</w:t>
       </w:r>
-      <w:bookmarkEnd w:id="17"/>
+      <w:bookmarkEnd w:id="21"/>
     </w:p>
     <w:p>
       <w:pPr>
         <w:pStyle w:val="Heading1"/>
       </w:pPr>
-      <w:bookmarkStart w:id="18" w:name="_Toc302223420"/>
+      <w:bookmarkStart w:id="22" w:name="_Toc302248771"/>
       <w:r>
         <w:t>Sprint</w:t>
       </w:r>
       <w:r>
         <w:t xml:space="preserve"> 1</w:t>
       </w:r>
-      <w:bookmarkEnd w:id="18"/>
+      <w:bookmarkEnd w:id="22"/>
     </w:p>
     <w:p>
       <w:pPr>
@@ -7201,7 +7406,19 @@
         <w:rPr>
           <w:sz w:val="24"/>
         </w:rPr>
-        <w:t xml:space="preserve"> 8</w:t>
+        <w:t xml:space="preserve"> </w:t>
+      </w:r>
+      <w:r>
+        <w:rPr>
+          <w:sz w:val="24"/>
+        </w:rPr>
+        <w:t>2</w:t>
+      </w:r>
+      <w:r>
+        <w:rPr>
+          <w:sz w:val="24"/>
+        </w:rPr>
+        <w:t>8</w:t>
       </w:r>
       <w:r>
         <w:rPr>
@@ -7224,7 +7441,7 @@
           <w:b w:val="0"/>
         </w:rPr>
       </w:pPr>
-      <w:bookmarkStart w:id="19" w:name="_Toc302223421"/>
+      <w:bookmarkStart w:id="23" w:name="_Toc302248772"/>
       <w:r>
         <w:rPr>
           <w:b w:val="0"/>
@@ -7238,7 +7455,7 @@
         </w:rPr>
         <w:t>yet to be determined</w:t>
       </w:r>
-      <w:bookmarkEnd w:id="19"/>
+      <w:bookmarkEnd w:id="23"/>
     </w:p>
     <w:p>
       <w:pPr>
@@ -7248,7 +7465,7 @@
           <w:b w:val="0"/>
         </w:rPr>
       </w:pPr>
-      <w:bookmarkStart w:id="20" w:name="_Toc302223422"/>
+      <w:bookmarkStart w:id="24" w:name="_Toc302248773"/>
       <w:r>
         <w:t>Story 19</w:t>
       </w:r>
@@ -7257,1143 +7474,6 @@
       </w:r>
       <w:r>
         <w:t>David – Create unique ID for a property</w:t>
-      </w:r>
-      <w:bookmarkEnd w:id="20"/>
-    </w:p>
-    <w:tbl>
-      <w:tblPr>
-        <w:tblStyle w:val="LightList-Accent4"/>
-        <w:tblW w:w="0" w:type="auto"/>
-        <w:tblLook w:val="04A0" w:firstRow="1" w:lastRow="0" w:firstColumn="1" w:lastColumn="0" w:noHBand="0" w:noVBand="1"/>
-      </w:tblPr>
-      <w:tblGrid>
-        <w:gridCol w:w="903"/>
-        <w:gridCol w:w="6435"/>
-        <w:gridCol w:w="1086"/>
-        <w:gridCol w:w="768"/>
-      </w:tblGrid>
-      <w:tr>
-        <w:trPr>
-          <w:cnfStyle w:val="100000000000" w:firstRow="1" w:lastRow="0" w:firstColumn="0" w:lastColumn="0" w:oddVBand="0" w:evenVBand="0" w:oddHBand="0" w:evenHBand="0" w:firstRowFirstColumn="0" w:firstRowLastColumn="0" w:lastRowFirstColumn="0" w:lastRowLastColumn="0"/>
-        </w:trPr>
-        <w:tc>
-          <w:tcPr>
-            <w:cnfStyle w:val="001000000000" w:firstRow="0" w:lastRow="0" w:firstColumn="1" w:lastColumn="0" w:oddVBand="0" w:evenVBand="0" w:oddHBand="0" w:evenHBand="0" w:firstRowFirstColumn="0" w:firstRowLastColumn="0" w:lastRowFirstColumn="0" w:lastRowLastColumn="0"/>
-            <w:tcW w:w="903" w:type="dxa"/>
-          </w:tcPr>
-          <w:p>
-            <w:r>
-              <w:t>Task ID</w:t>
-            </w:r>
-          </w:p>
-        </w:tc>
-        <w:tc>
-          <w:tcPr>
-            <w:tcW w:w="6435" w:type="dxa"/>
-          </w:tcPr>
-          <w:p>
-            <w:pPr>
-              <w:cnfStyle w:val="100000000000" w:firstRow="1" w:lastRow="0" w:firstColumn="0" w:lastColumn="0" w:oddVBand="0" w:evenVBand="0" w:oddHBand="0" w:evenHBand="0" w:firstRowFirstColumn="0" w:firstRowLastColumn="0" w:lastRowFirstColumn="0" w:lastRowLastColumn="0"/>
-            </w:pPr>
-            <w:r>
-              <w:t>Task Description</w:t>
-            </w:r>
-          </w:p>
-        </w:tc>
-        <w:tc>
-          <w:tcPr>
-            <w:tcW w:w="1086" w:type="dxa"/>
-          </w:tcPr>
-          <w:p>
-            <w:pPr>
-              <w:cnfStyle w:val="100000000000" w:firstRow="1" w:lastRow="0" w:firstColumn="0" w:lastColumn="0" w:oddVBand="0" w:evenVBand="0" w:oddHBand="0" w:evenHBand="0" w:firstRowFirstColumn="0" w:firstRowLastColumn="0" w:lastRowFirstColumn="0" w:lastRowLastColumn="0"/>
-            </w:pPr>
-            <w:r>
-              <w:t>Estimate</w:t>
-            </w:r>
-          </w:p>
-        </w:tc>
-        <w:tc>
-          <w:tcPr>
-            <w:tcW w:w="768" w:type="dxa"/>
-          </w:tcPr>
-          <w:p>
-            <w:pPr>
-              <w:cnfStyle w:val="100000000000" w:firstRow="1" w:lastRow="0" w:firstColumn="0" w:lastColumn="0" w:oddVBand="0" w:evenVBand="0" w:oddHBand="0" w:evenHBand="0" w:firstRowFirstColumn="0" w:firstRowLastColumn="0" w:lastRowFirstColumn="0" w:lastRowLastColumn="0"/>
-            </w:pPr>
-            <w:r>
-              <w:t>Taken</w:t>
-            </w:r>
-          </w:p>
-        </w:tc>
-      </w:tr>
-      <w:tr>
-        <w:trPr>
-          <w:cnfStyle w:val="000000100000" w:firstRow="0" w:lastRow="0" w:firstColumn="0" w:lastColumn="0" w:oddVBand="0" w:evenVBand="0" w:oddHBand="1" w:evenHBand="0" w:firstRowFirstColumn="0" w:firstRowLastColumn="0" w:lastRowFirstColumn="0" w:lastRowLastColumn="0"/>
-        </w:trPr>
-        <w:tc>
-          <w:tcPr>
-            <w:cnfStyle w:val="001000000000" w:firstRow="0" w:lastRow="0" w:firstColumn="1" w:lastColumn="0" w:oddVBand="0" w:evenVBand="0" w:oddHBand="0" w:evenHBand="0" w:firstRowFirstColumn="0" w:firstRowLastColumn="0" w:lastRowFirstColumn="0" w:lastRowLastColumn="0"/>
-            <w:tcW w:w="903" w:type="dxa"/>
-          </w:tcPr>
-          <w:p>
-            <w:r>
-              <w:t>T59</w:t>
-            </w:r>
-          </w:p>
-        </w:tc>
-        <w:tc>
-          <w:tcPr>
-            <w:tcW w:w="6435" w:type="dxa"/>
-          </w:tcPr>
-          <w:p>
-            <w:pPr>
-              <w:cnfStyle w:val="000000100000" w:firstRow="0" w:lastRow="0" w:firstColumn="0" w:lastColumn="0" w:oddVBand="0" w:evenVBand="0" w:oddHBand="1" w:evenHBand="0" w:firstRowFirstColumn="0" w:firstRowLastColumn="0" w:lastRowFirstColumn="0" w:lastRowLastColumn="0"/>
-            </w:pPr>
-            <w:r>
-              <w:t>Code to generate unique ID for property</w:t>
-            </w:r>
-          </w:p>
-        </w:tc>
-        <w:tc>
-          <w:tcPr>
-            <w:tcW w:w="1086" w:type="dxa"/>
-          </w:tcPr>
-          <w:p>
-            <w:pPr>
-              <w:cnfStyle w:val="000000100000" w:firstRow="0" w:lastRow="0" w:firstColumn="0" w:lastColumn="0" w:oddVBand="0" w:evenVBand="0" w:oddHBand="1" w:evenHBand="0" w:firstRowFirstColumn="0" w:firstRowLastColumn="0" w:lastRowFirstColumn="0" w:lastRowLastColumn="0"/>
-            </w:pPr>
-            <w:r>
-              <w:t>1</w:t>
-            </w:r>
-          </w:p>
-        </w:tc>
-        <w:tc>
-          <w:tcPr>
-            <w:tcW w:w="768" w:type="dxa"/>
-          </w:tcPr>
-          <w:p>
-            <w:pPr>
-              <w:cnfStyle w:val="000000100000" w:firstRow="0" w:lastRow="0" w:firstColumn="0" w:lastColumn="0" w:oddVBand="0" w:evenVBand="0" w:oddHBand="1" w:evenHBand="0" w:firstRowFirstColumn="0" w:firstRowLastColumn="0" w:lastRowFirstColumn="0" w:lastRowLastColumn="0"/>
-            </w:pPr>
-          </w:p>
-        </w:tc>
-      </w:tr>
-      <w:tr>
-        <w:tc>
-          <w:tcPr>
-            <w:cnfStyle w:val="001000000000" w:firstRow="0" w:lastRow="0" w:firstColumn="1" w:lastColumn="0" w:oddVBand="0" w:evenVBand="0" w:oddHBand="0" w:evenHBand="0" w:firstRowFirstColumn="0" w:firstRowLastColumn="0" w:lastRowFirstColumn="0" w:lastRowLastColumn="0"/>
-            <w:tcW w:w="903" w:type="dxa"/>
-          </w:tcPr>
-          <w:p>
-            <w:r>
-              <w:t>T60</w:t>
-            </w:r>
-          </w:p>
-        </w:tc>
-        <w:tc>
-          <w:tcPr>
-            <w:tcW w:w="6435" w:type="dxa"/>
-          </w:tcPr>
-          <w:p>
-            <w:pPr>
-              <w:cnfStyle w:val="000000000000" w:firstRow="0" w:lastRow="0" w:firstColumn="0" w:lastColumn="0" w:oddVBand="0" w:evenVBand="0" w:oddHBand="0" w:evenHBand="0" w:firstRowFirstColumn="0" w:firstRowLastColumn="0" w:lastRowFirstColumn="0" w:lastRowLastColumn="0"/>
-            </w:pPr>
-            <w:r>
-              <w:t>Code to store the generated ID in the database as the primary key</w:t>
-            </w:r>
-          </w:p>
-        </w:tc>
-        <w:tc>
-          <w:tcPr>
-            <w:tcW w:w="1086" w:type="dxa"/>
-          </w:tcPr>
-          <w:p>
-            <w:pPr>
-              <w:cnfStyle w:val="000000000000" w:firstRow="0" w:lastRow="0" w:firstColumn="0" w:lastColumn="0" w:oddVBand="0" w:evenVBand="0" w:oddHBand="0" w:evenHBand="0" w:firstRowFirstColumn="0" w:firstRowLastColumn="0" w:lastRowFirstColumn="0" w:lastRowLastColumn="0"/>
-            </w:pPr>
-            <w:r>
-              <w:t>1</w:t>
-            </w:r>
-          </w:p>
-        </w:tc>
-        <w:tc>
-          <w:tcPr>
-            <w:tcW w:w="768" w:type="dxa"/>
-          </w:tcPr>
-          <w:p>
-            <w:pPr>
-              <w:cnfStyle w:val="000000000000" w:firstRow="0" w:lastRow="0" w:firstColumn="0" w:lastColumn="0" w:oddVBand="0" w:evenVBand="0" w:oddHBand="0" w:evenHBand="0" w:firstRowFirstColumn="0" w:firstRowLastColumn="0" w:lastRowFirstColumn="0" w:lastRowLastColumn="0"/>
-            </w:pPr>
-          </w:p>
-        </w:tc>
-      </w:tr>
-      <w:tr>
-        <w:trPr>
-          <w:cnfStyle w:val="000000100000" w:firstRow="0" w:lastRow="0" w:firstColumn="0" w:lastColumn="0" w:oddVBand="0" w:evenVBand="0" w:oddHBand="1" w:evenHBand="0" w:firstRowFirstColumn="0" w:firstRowLastColumn="0" w:lastRowFirstColumn="0" w:lastRowLastColumn="0"/>
-        </w:trPr>
-        <w:tc>
-          <w:tcPr>
-            <w:cnfStyle w:val="001000000000" w:firstRow="0" w:lastRow="0" w:firstColumn="1" w:lastColumn="0" w:oddVBand="0" w:evenVBand="0" w:oddHBand="0" w:evenHBand="0" w:firstRowFirstColumn="0" w:firstRowLastColumn="0" w:lastRowFirstColumn="0" w:lastRowLastColumn="0"/>
-            <w:tcW w:w="903" w:type="dxa"/>
-          </w:tcPr>
-          <w:p>
-            <w:r>
-              <w:t>T61</w:t>
-            </w:r>
-          </w:p>
-        </w:tc>
-        <w:tc>
-          <w:tcPr>
-            <w:tcW w:w="6435" w:type="dxa"/>
-          </w:tcPr>
-          <w:p>
-            <w:pPr>
-              <w:cnfStyle w:val="000000100000" w:firstRow="0" w:lastRow="0" w:firstColumn="0" w:lastColumn="0" w:oddVBand="0" w:evenVBand="0" w:oddHBand="1" w:evenHBand="0" w:firstRowFirstColumn="0" w:firstRowLastColumn="0" w:lastRowFirstColumn="0" w:lastRowLastColumn="0"/>
-            </w:pPr>
-            <w:r>
-              <w:t>Write test cases</w:t>
-            </w:r>
-          </w:p>
-        </w:tc>
-        <w:tc>
-          <w:tcPr>
-            <w:tcW w:w="1086" w:type="dxa"/>
-          </w:tcPr>
-          <w:p>
-            <w:pPr>
-              <w:cnfStyle w:val="000000100000" w:firstRow="0" w:lastRow="0" w:firstColumn="0" w:lastColumn="0" w:oddVBand="0" w:evenVBand="0" w:oddHBand="1" w:evenHBand="0" w:firstRowFirstColumn="0" w:firstRowLastColumn="0" w:lastRowFirstColumn="0" w:lastRowLastColumn="0"/>
-            </w:pPr>
-            <w:r>
-              <w:t>1</w:t>
-            </w:r>
-          </w:p>
-        </w:tc>
-        <w:tc>
-          <w:tcPr>
-            <w:tcW w:w="768" w:type="dxa"/>
-          </w:tcPr>
-          <w:p>
-            <w:pPr>
-              <w:cnfStyle w:val="000000100000" w:firstRow="0" w:lastRow="0" w:firstColumn="0" w:lastColumn="0" w:oddVBand="0" w:evenVBand="0" w:oddHBand="1" w:evenHBand="0" w:firstRowFirstColumn="0" w:firstRowLastColumn="0" w:lastRowFirstColumn="0" w:lastRowLastColumn="0"/>
-            </w:pPr>
-          </w:p>
-        </w:tc>
-      </w:tr>
-      <w:tr>
-        <w:tc>
-          <w:tcPr>
-            <w:cnfStyle w:val="001000000000" w:firstRow="0" w:lastRow="0" w:firstColumn="1" w:lastColumn="0" w:oddVBand="0" w:evenVBand="0" w:oddHBand="0" w:evenHBand="0" w:firstRowFirstColumn="0" w:firstRowLastColumn="0" w:lastRowFirstColumn="0" w:lastRowLastColumn="0"/>
-            <w:tcW w:w="903" w:type="dxa"/>
-          </w:tcPr>
-          <w:p/>
-        </w:tc>
-        <w:tc>
-          <w:tcPr>
-            <w:tcW w:w="6435" w:type="dxa"/>
-          </w:tcPr>
-          <w:p>
-            <w:pPr>
-              <w:tabs>
-                <w:tab w:val="right" w:pos="6219"/>
-              </w:tabs>
-              <w:cnfStyle w:val="000000000000" w:firstRow="0" w:lastRow="0" w:firstColumn="0" w:lastColumn="0" w:oddVBand="0" w:evenVBand="0" w:oddHBand="0" w:evenHBand="0" w:firstRowFirstColumn="0" w:firstRowLastColumn="0" w:lastRowFirstColumn="0" w:lastRowLastColumn="0"/>
-            </w:pPr>
-            <w:r>
-              <w:t xml:space="preserve">Story Points: </w:t>
-            </w:r>
-            <w:r>
-              <w:t>2</w:t>
-            </w:r>
-            <w:r>
-              <w:tab/>
-            </w:r>
-            <w:r>
-              <w:t>Total Hours</w:t>
-            </w:r>
-            <w:r>
-              <w:t>:</w:t>
-            </w:r>
-          </w:p>
-        </w:tc>
-        <w:tc>
-          <w:tcPr>
-            <w:tcW w:w="1086" w:type="dxa"/>
-          </w:tcPr>
-          <w:p>
-            <w:pPr>
-              <w:cnfStyle w:val="000000000000" w:firstRow="0" w:lastRow="0" w:firstColumn="0" w:lastColumn="0" w:oddVBand="0" w:evenVBand="0" w:oddHBand="0" w:evenHBand="0" w:firstRowFirstColumn="0" w:firstRowLastColumn="0" w:lastRowFirstColumn="0" w:lastRowLastColumn="0"/>
-            </w:pPr>
-            <w:r>
-              <w:t>3</w:t>
-            </w:r>
-          </w:p>
-        </w:tc>
-        <w:tc>
-          <w:tcPr>
-            <w:tcW w:w="768" w:type="dxa"/>
-          </w:tcPr>
-          <w:p>
-            <w:pPr>
-              <w:cnfStyle w:val="000000000000" w:firstRow="0" w:lastRow="0" w:firstColumn="0" w:lastColumn="0" w:oddVBand="0" w:evenVBand="0" w:oddHBand="0" w:evenHBand="0" w:firstRowFirstColumn="0" w:firstRowLastColumn="0" w:lastRowFirstColumn="0" w:lastRowLastColumn="0"/>
-            </w:pPr>
-          </w:p>
-        </w:tc>
-      </w:tr>
-    </w:tbl>
-    <w:p>
-      <w:pPr>
-        <w:pStyle w:val="Heading2"/>
-        <w:spacing w:before="360"/>
-      </w:pPr>
-      <w:bookmarkStart w:id="21" w:name="_Toc302223423"/>
-      <w:r>
-        <w:t>Story 22</w:t>
-      </w:r>
-      <w:r>
-        <w:t>: T</w:t>
-      </w:r>
-      <w:r>
-        <w:t>enant – Display property description</w:t>
-      </w:r>
-      <w:bookmarkEnd w:id="21"/>
-    </w:p>
-    <w:tbl>
-      <w:tblPr>
-        <w:tblStyle w:val="LightList-Accent4"/>
-        <w:tblW w:w="0" w:type="auto"/>
-        <w:tblLook w:val="04A0" w:firstRow="1" w:lastRow="0" w:firstColumn="1" w:lastColumn="0" w:noHBand="0" w:noVBand="1"/>
-      </w:tblPr>
-      <w:tblGrid>
-        <w:gridCol w:w="903"/>
-        <w:gridCol w:w="6435"/>
-        <w:gridCol w:w="1086"/>
-        <w:gridCol w:w="768"/>
-      </w:tblGrid>
-      <w:tr>
-        <w:trPr>
-          <w:cnfStyle w:val="100000000000" w:firstRow="1" w:lastRow="0" w:firstColumn="0" w:lastColumn="0" w:oddVBand="0" w:evenVBand="0" w:oddHBand="0" w:evenHBand="0" w:firstRowFirstColumn="0" w:firstRowLastColumn="0" w:lastRowFirstColumn="0" w:lastRowLastColumn="0"/>
-        </w:trPr>
-        <w:tc>
-          <w:tcPr>
-            <w:cnfStyle w:val="001000000000" w:firstRow="0" w:lastRow="0" w:firstColumn="1" w:lastColumn="0" w:oddVBand="0" w:evenVBand="0" w:oddHBand="0" w:evenHBand="0" w:firstRowFirstColumn="0" w:firstRowLastColumn="0" w:lastRowFirstColumn="0" w:lastRowLastColumn="0"/>
-            <w:tcW w:w="903" w:type="dxa"/>
-          </w:tcPr>
-          <w:p>
-            <w:r>
-              <w:t>Task ID</w:t>
-            </w:r>
-          </w:p>
-        </w:tc>
-        <w:tc>
-          <w:tcPr>
-            <w:tcW w:w="6435" w:type="dxa"/>
-          </w:tcPr>
-          <w:p>
-            <w:pPr>
-              <w:cnfStyle w:val="100000000000" w:firstRow="1" w:lastRow="0" w:firstColumn="0" w:lastColumn="0" w:oddVBand="0" w:evenVBand="0" w:oddHBand="0" w:evenHBand="0" w:firstRowFirstColumn="0" w:firstRowLastColumn="0" w:lastRowFirstColumn="0" w:lastRowLastColumn="0"/>
-            </w:pPr>
-            <w:r>
-              <w:t>Task Description</w:t>
-            </w:r>
-          </w:p>
-        </w:tc>
-        <w:tc>
-          <w:tcPr>
-            <w:tcW w:w="1086" w:type="dxa"/>
-          </w:tcPr>
-          <w:p>
-            <w:pPr>
-              <w:cnfStyle w:val="100000000000" w:firstRow="1" w:lastRow="0" w:firstColumn="0" w:lastColumn="0" w:oddVBand="0" w:evenVBand="0" w:oddHBand="0" w:evenHBand="0" w:firstRowFirstColumn="0" w:firstRowLastColumn="0" w:lastRowFirstColumn="0" w:lastRowLastColumn="0"/>
-            </w:pPr>
-            <w:r>
-              <w:t>Estimate</w:t>
-            </w:r>
-          </w:p>
-        </w:tc>
-        <w:tc>
-          <w:tcPr>
-            <w:tcW w:w="768" w:type="dxa"/>
-          </w:tcPr>
-          <w:p>
-            <w:pPr>
-              <w:cnfStyle w:val="100000000000" w:firstRow="1" w:lastRow="0" w:firstColumn="0" w:lastColumn="0" w:oddVBand="0" w:evenVBand="0" w:oddHBand="0" w:evenHBand="0" w:firstRowFirstColumn="0" w:firstRowLastColumn="0" w:lastRowFirstColumn="0" w:lastRowLastColumn="0"/>
-            </w:pPr>
-            <w:r>
-              <w:t>Taken</w:t>
-            </w:r>
-          </w:p>
-        </w:tc>
-      </w:tr>
-      <w:tr>
-        <w:trPr>
-          <w:cnfStyle w:val="000000100000" w:firstRow="0" w:lastRow="0" w:firstColumn="0" w:lastColumn="0" w:oddVBand="0" w:evenVBand="0" w:oddHBand="1" w:evenHBand="0" w:firstRowFirstColumn="0" w:firstRowLastColumn="0" w:lastRowFirstColumn="0" w:lastRowLastColumn="0"/>
-        </w:trPr>
-        <w:tc>
-          <w:tcPr>
-            <w:cnfStyle w:val="001000000000" w:firstRow="0" w:lastRow="0" w:firstColumn="1" w:lastColumn="0" w:oddVBand="0" w:evenVBand="0" w:oddHBand="0" w:evenHBand="0" w:firstRowFirstColumn="0" w:firstRowLastColumn="0" w:lastRowFirstColumn="0" w:lastRowLastColumn="0"/>
-            <w:tcW w:w="903" w:type="dxa"/>
-          </w:tcPr>
-          <w:p>
-            <w:r>
-              <w:t>T56</w:t>
-            </w:r>
-          </w:p>
-        </w:tc>
-        <w:tc>
-          <w:tcPr>
-            <w:tcW w:w="6435" w:type="dxa"/>
-          </w:tcPr>
-          <w:p>
-            <w:pPr>
-              <w:cnfStyle w:val="000000100000" w:firstRow="0" w:lastRow="0" w:firstColumn="0" w:lastColumn="0" w:oddVBand="0" w:evenVBand="0" w:oddHBand="1" w:evenHBand="0" w:firstRowFirstColumn="0" w:firstRowLastColumn="0" w:lastRowFirstColumn="0" w:lastRowLastColumn="0"/>
-            </w:pPr>
-            <w:r>
-              <w:t>Code to retrieve property description from database</w:t>
-            </w:r>
-          </w:p>
-        </w:tc>
-        <w:tc>
-          <w:tcPr>
-            <w:tcW w:w="1086" w:type="dxa"/>
-          </w:tcPr>
-          <w:p>
-            <w:pPr>
-              <w:cnfStyle w:val="000000100000" w:firstRow="0" w:lastRow="0" w:firstColumn="0" w:lastColumn="0" w:oddVBand="0" w:evenVBand="0" w:oddHBand="1" w:evenHBand="0" w:firstRowFirstColumn="0" w:firstRowLastColumn="0" w:lastRowFirstColumn="0" w:lastRowLastColumn="0"/>
-            </w:pPr>
-            <w:r>
-              <w:t>1</w:t>
-            </w:r>
-          </w:p>
-        </w:tc>
-        <w:tc>
-          <w:tcPr>
-            <w:tcW w:w="768" w:type="dxa"/>
-          </w:tcPr>
-          <w:p>
-            <w:pPr>
-              <w:cnfStyle w:val="000000100000" w:firstRow="0" w:lastRow="0" w:firstColumn="0" w:lastColumn="0" w:oddVBand="0" w:evenVBand="0" w:oddHBand="1" w:evenHBand="0" w:firstRowFirstColumn="0" w:firstRowLastColumn="0" w:lastRowFirstColumn="0" w:lastRowLastColumn="0"/>
-            </w:pPr>
-          </w:p>
-        </w:tc>
-      </w:tr>
-      <w:tr>
-        <w:tc>
-          <w:tcPr>
-            <w:cnfStyle w:val="001000000000" w:firstRow="0" w:lastRow="0" w:firstColumn="1" w:lastColumn="0" w:oddVBand="0" w:evenVBand="0" w:oddHBand="0" w:evenHBand="0" w:firstRowFirstColumn="0" w:firstRowLastColumn="0" w:lastRowFirstColumn="0" w:lastRowLastColumn="0"/>
-            <w:tcW w:w="903" w:type="dxa"/>
-          </w:tcPr>
-          <w:p>
-            <w:r>
-              <w:t>T57</w:t>
-            </w:r>
-          </w:p>
-        </w:tc>
-        <w:tc>
-          <w:tcPr>
-            <w:tcW w:w="6435" w:type="dxa"/>
-          </w:tcPr>
-          <w:p>
-            <w:pPr>
-              <w:cnfStyle w:val="000000000000" w:firstRow="0" w:lastRow="0" w:firstColumn="0" w:lastColumn="0" w:oddVBand="0" w:evenVBand="0" w:oddHBand="0" w:evenHBand="0" w:firstRowFirstColumn="0" w:firstRowLastColumn="0" w:lastRowFirstColumn="0" w:lastRowLastColumn="0"/>
-            </w:pPr>
-            <w:r>
-              <w:t>Code to display property description to property page template</w:t>
-            </w:r>
-          </w:p>
-        </w:tc>
-        <w:tc>
-          <w:tcPr>
-            <w:tcW w:w="1086" w:type="dxa"/>
-          </w:tcPr>
-          <w:p>
-            <w:pPr>
-              <w:cnfStyle w:val="000000000000" w:firstRow="0" w:lastRow="0" w:firstColumn="0" w:lastColumn="0" w:oddVBand="0" w:evenVBand="0" w:oddHBand="0" w:evenHBand="0" w:firstRowFirstColumn="0" w:firstRowLastColumn="0" w:lastRowFirstColumn="0" w:lastRowLastColumn="0"/>
-            </w:pPr>
-            <w:r>
-              <w:t>1</w:t>
-            </w:r>
-          </w:p>
-        </w:tc>
-        <w:tc>
-          <w:tcPr>
-            <w:tcW w:w="768" w:type="dxa"/>
-          </w:tcPr>
-          <w:p>
-            <w:pPr>
-              <w:cnfStyle w:val="000000000000" w:firstRow="0" w:lastRow="0" w:firstColumn="0" w:lastColumn="0" w:oddVBand="0" w:evenVBand="0" w:oddHBand="0" w:evenHBand="0" w:firstRowFirstColumn="0" w:firstRowLastColumn="0" w:lastRowFirstColumn="0" w:lastRowLastColumn="0"/>
-            </w:pPr>
-          </w:p>
-        </w:tc>
-      </w:tr>
-      <w:tr>
-        <w:trPr>
-          <w:cnfStyle w:val="000000100000" w:firstRow="0" w:lastRow="0" w:firstColumn="0" w:lastColumn="0" w:oddVBand="0" w:evenVBand="0" w:oddHBand="1" w:evenHBand="0" w:firstRowFirstColumn="0" w:firstRowLastColumn="0" w:lastRowFirstColumn="0" w:lastRowLastColumn="0"/>
-        </w:trPr>
-        <w:tc>
-          <w:tcPr>
-            <w:cnfStyle w:val="001000000000" w:firstRow="0" w:lastRow="0" w:firstColumn="1" w:lastColumn="0" w:oddVBand="0" w:evenVBand="0" w:oddHBand="0" w:evenHBand="0" w:firstRowFirstColumn="0" w:firstRowLastColumn="0" w:lastRowFirstColumn="0" w:lastRowLastColumn="0"/>
-            <w:tcW w:w="903" w:type="dxa"/>
-          </w:tcPr>
-          <w:p>
-            <w:r>
-              <w:t>T58</w:t>
-            </w:r>
-          </w:p>
-        </w:tc>
-        <w:tc>
-          <w:tcPr>
-            <w:tcW w:w="6435" w:type="dxa"/>
-          </w:tcPr>
-          <w:p>
-            <w:pPr>
-              <w:cnfStyle w:val="000000100000" w:firstRow="0" w:lastRow="0" w:firstColumn="0" w:lastColumn="0" w:oddVBand="0" w:evenVBand="0" w:oddHBand="1" w:evenHBand="0" w:firstRowFirstColumn="0" w:firstRowLastColumn="0" w:lastRowFirstColumn="0" w:lastRowLastColumn="0"/>
-            </w:pPr>
-            <w:r>
-              <w:t>Write test cases</w:t>
-            </w:r>
-          </w:p>
-        </w:tc>
-        <w:tc>
-          <w:tcPr>
-            <w:tcW w:w="1086" w:type="dxa"/>
-          </w:tcPr>
-          <w:p>
-            <w:pPr>
-              <w:cnfStyle w:val="000000100000" w:firstRow="0" w:lastRow="0" w:firstColumn="0" w:lastColumn="0" w:oddVBand="0" w:evenVBand="0" w:oddHBand="1" w:evenHBand="0" w:firstRowFirstColumn="0" w:firstRowLastColumn="0" w:lastRowFirstColumn="0" w:lastRowLastColumn="0"/>
-            </w:pPr>
-            <w:r>
-              <w:t>1</w:t>
-            </w:r>
-          </w:p>
-        </w:tc>
-        <w:tc>
-          <w:tcPr>
-            <w:tcW w:w="768" w:type="dxa"/>
-          </w:tcPr>
-          <w:p>
-            <w:pPr>
-              <w:cnfStyle w:val="000000100000" w:firstRow="0" w:lastRow="0" w:firstColumn="0" w:lastColumn="0" w:oddVBand="0" w:evenVBand="0" w:oddHBand="1" w:evenHBand="0" w:firstRowFirstColumn="0" w:firstRowLastColumn="0" w:lastRowFirstColumn="0" w:lastRowLastColumn="0"/>
-            </w:pPr>
-          </w:p>
-        </w:tc>
-      </w:tr>
-      <w:tr>
-        <w:tc>
-          <w:tcPr>
-            <w:cnfStyle w:val="001000000000" w:firstRow="0" w:lastRow="0" w:firstColumn="1" w:lastColumn="0" w:oddVBand="0" w:evenVBand="0" w:oddHBand="0" w:evenHBand="0" w:firstRowFirstColumn="0" w:firstRowLastColumn="0" w:lastRowFirstColumn="0" w:lastRowLastColumn="0"/>
-            <w:tcW w:w="903" w:type="dxa"/>
-          </w:tcPr>
-          <w:p/>
-        </w:tc>
-        <w:tc>
-          <w:tcPr>
-            <w:tcW w:w="6435" w:type="dxa"/>
-          </w:tcPr>
-          <w:p>
-            <w:pPr>
-              <w:tabs>
-                <w:tab w:val="right" w:pos="6219"/>
-              </w:tabs>
-              <w:cnfStyle w:val="000000000000" w:firstRow="0" w:lastRow="0" w:firstColumn="0" w:lastColumn="0" w:oddVBand="0" w:evenVBand="0" w:oddHBand="0" w:evenHBand="0" w:firstRowFirstColumn="0" w:firstRowLastColumn="0" w:lastRowFirstColumn="0" w:lastRowLastColumn="0"/>
-            </w:pPr>
-            <w:r>
-              <w:t xml:space="preserve">Story Points: </w:t>
-            </w:r>
-            <w:r>
-              <w:t>2</w:t>
-            </w:r>
-            <w:r>
-              <w:tab/>
-              <w:t>Total Hours</w:t>
-            </w:r>
-            <w:r>
-              <w:t>:</w:t>
-            </w:r>
-          </w:p>
-        </w:tc>
-        <w:tc>
-          <w:tcPr>
-            <w:tcW w:w="1086" w:type="dxa"/>
-          </w:tcPr>
-          <w:p>
-            <w:pPr>
-              <w:cnfStyle w:val="000000000000" w:firstRow="0" w:lastRow="0" w:firstColumn="0" w:lastColumn="0" w:oddVBand="0" w:evenVBand="0" w:oddHBand="0" w:evenHBand="0" w:firstRowFirstColumn="0" w:firstRowLastColumn="0" w:lastRowFirstColumn="0" w:lastRowLastColumn="0"/>
-            </w:pPr>
-            <w:r>
-              <w:t>3</w:t>
-            </w:r>
-          </w:p>
-        </w:tc>
-        <w:tc>
-          <w:tcPr>
-            <w:tcW w:w="768" w:type="dxa"/>
-          </w:tcPr>
-          <w:p>
-            <w:pPr>
-              <w:cnfStyle w:val="000000000000" w:firstRow="0" w:lastRow="0" w:firstColumn="0" w:lastColumn="0" w:oddVBand="0" w:evenVBand="0" w:oddHBand="0" w:evenHBand="0" w:firstRowFirstColumn="0" w:firstRowLastColumn="0" w:lastRowFirstColumn="0" w:lastRowLastColumn="0"/>
-            </w:pPr>
-          </w:p>
-        </w:tc>
-      </w:tr>
-    </w:tbl>
-    <w:p>
-      <w:pPr>
-        <w:pStyle w:val="Heading2"/>
-        <w:spacing w:before="360"/>
-      </w:pPr>
-      <w:bookmarkStart w:id="22" w:name="_Toc302223424"/>
-      <w:r>
-        <w:t>Story 23</w:t>
-      </w:r>
-      <w:r>
-        <w:t xml:space="preserve">: </w:t>
-      </w:r>
-      <w:r>
-        <w:t>Tenant – Display information on whether pets are allowed</w:t>
-      </w:r>
-      <w:bookmarkEnd w:id="22"/>
-    </w:p>
-    <w:tbl>
-      <w:tblPr>
-        <w:tblStyle w:val="LightList-Accent4"/>
-        <w:tblW w:w="0" w:type="auto"/>
-        <w:tblLook w:val="04A0" w:firstRow="1" w:lastRow="0" w:firstColumn="1" w:lastColumn="0" w:noHBand="0" w:noVBand="1"/>
-      </w:tblPr>
-      <w:tblGrid>
-        <w:gridCol w:w="903"/>
-        <w:gridCol w:w="6435"/>
-        <w:gridCol w:w="1086"/>
-        <w:gridCol w:w="768"/>
-      </w:tblGrid>
-      <w:tr>
-        <w:trPr>
-          <w:cnfStyle w:val="100000000000" w:firstRow="1" w:lastRow="0" w:firstColumn="0" w:lastColumn="0" w:oddVBand="0" w:evenVBand="0" w:oddHBand="0" w:evenHBand="0" w:firstRowFirstColumn="0" w:firstRowLastColumn="0" w:lastRowFirstColumn="0" w:lastRowLastColumn="0"/>
-        </w:trPr>
-        <w:tc>
-          <w:tcPr>
-            <w:cnfStyle w:val="001000000000" w:firstRow="0" w:lastRow="0" w:firstColumn="1" w:lastColumn="0" w:oddVBand="0" w:evenVBand="0" w:oddHBand="0" w:evenHBand="0" w:firstRowFirstColumn="0" w:firstRowLastColumn="0" w:lastRowFirstColumn="0" w:lastRowLastColumn="0"/>
-            <w:tcW w:w="903" w:type="dxa"/>
-          </w:tcPr>
-          <w:p>
-            <w:r>
-              <w:t>Task ID</w:t>
-            </w:r>
-          </w:p>
-        </w:tc>
-        <w:tc>
-          <w:tcPr>
-            <w:tcW w:w="6435" w:type="dxa"/>
-          </w:tcPr>
-          <w:p>
-            <w:pPr>
-              <w:cnfStyle w:val="100000000000" w:firstRow="1" w:lastRow="0" w:firstColumn="0" w:lastColumn="0" w:oddVBand="0" w:evenVBand="0" w:oddHBand="0" w:evenHBand="0" w:firstRowFirstColumn="0" w:firstRowLastColumn="0" w:lastRowFirstColumn="0" w:lastRowLastColumn="0"/>
-            </w:pPr>
-            <w:r>
-              <w:t>Task Description</w:t>
-            </w:r>
-          </w:p>
-        </w:tc>
-        <w:tc>
-          <w:tcPr>
-            <w:tcW w:w="1086" w:type="dxa"/>
-          </w:tcPr>
-          <w:p>
-            <w:pPr>
-              <w:cnfStyle w:val="100000000000" w:firstRow="1" w:lastRow="0" w:firstColumn="0" w:lastColumn="0" w:oddVBand="0" w:evenVBand="0" w:oddHBand="0" w:evenHBand="0" w:firstRowFirstColumn="0" w:firstRowLastColumn="0" w:lastRowFirstColumn="0" w:lastRowLastColumn="0"/>
-            </w:pPr>
-            <w:r>
-              <w:t>Estimate</w:t>
-            </w:r>
-          </w:p>
-        </w:tc>
-        <w:tc>
-          <w:tcPr>
-            <w:tcW w:w="768" w:type="dxa"/>
-          </w:tcPr>
-          <w:p>
-            <w:pPr>
-              <w:cnfStyle w:val="100000000000" w:firstRow="1" w:lastRow="0" w:firstColumn="0" w:lastColumn="0" w:oddVBand="0" w:evenVBand="0" w:oddHBand="0" w:evenHBand="0" w:firstRowFirstColumn="0" w:firstRowLastColumn="0" w:lastRowFirstColumn="0" w:lastRowLastColumn="0"/>
-            </w:pPr>
-            <w:r>
-              <w:t>Taken</w:t>
-            </w:r>
-          </w:p>
-        </w:tc>
-      </w:tr>
-      <w:tr>
-        <w:trPr>
-          <w:cnfStyle w:val="000000100000" w:firstRow="0" w:lastRow="0" w:firstColumn="0" w:lastColumn="0" w:oddVBand="0" w:evenVBand="0" w:oddHBand="1" w:evenHBand="0" w:firstRowFirstColumn="0" w:firstRowLastColumn="0" w:lastRowFirstColumn="0" w:lastRowLastColumn="0"/>
-        </w:trPr>
-        <w:tc>
-          <w:tcPr>
-            <w:cnfStyle w:val="001000000000" w:firstRow="0" w:lastRow="0" w:firstColumn="1" w:lastColumn="0" w:oddVBand="0" w:evenVBand="0" w:oddHBand="0" w:evenHBand="0" w:firstRowFirstColumn="0" w:firstRowLastColumn="0" w:lastRowFirstColumn="0" w:lastRowLastColumn="0"/>
-            <w:tcW w:w="903" w:type="dxa"/>
-          </w:tcPr>
-          <w:p>
-            <w:r>
-              <w:t>T53</w:t>
-            </w:r>
-          </w:p>
-        </w:tc>
-        <w:tc>
-          <w:tcPr>
-            <w:tcW w:w="6435" w:type="dxa"/>
-          </w:tcPr>
-          <w:p>
-            <w:pPr>
-              <w:cnfStyle w:val="000000100000" w:firstRow="0" w:lastRow="0" w:firstColumn="0" w:lastColumn="0" w:oddVBand="0" w:evenVBand="0" w:oddHBand="1" w:evenHBand="0" w:firstRowFirstColumn="0" w:firstRowLastColumn="0" w:lastRowFirstColumn="0" w:lastRowLastColumn="0"/>
-            </w:pPr>
-            <w:r>
-              <w:t>Code to retrieve pet allowed status from database</w:t>
-            </w:r>
-          </w:p>
-        </w:tc>
-        <w:tc>
-          <w:tcPr>
-            <w:tcW w:w="1086" w:type="dxa"/>
-          </w:tcPr>
-          <w:p>
-            <w:pPr>
-              <w:cnfStyle w:val="000000100000" w:firstRow="0" w:lastRow="0" w:firstColumn="0" w:lastColumn="0" w:oddVBand="0" w:evenVBand="0" w:oddHBand="1" w:evenHBand="0" w:firstRowFirstColumn="0" w:firstRowLastColumn="0" w:lastRowFirstColumn="0" w:lastRowLastColumn="0"/>
-            </w:pPr>
-            <w:r>
-              <w:t>1</w:t>
-            </w:r>
-          </w:p>
-        </w:tc>
-        <w:tc>
-          <w:tcPr>
-            <w:tcW w:w="768" w:type="dxa"/>
-          </w:tcPr>
-          <w:p>
-            <w:pPr>
-              <w:cnfStyle w:val="000000100000" w:firstRow="0" w:lastRow="0" w:firstColumn="0" w:lastColumn="0" w:oddVBand="0" w:evenVBand="0" w:oddHBand="1" w:evenHBand="0" w:firstRowFirstColumn="0" w:firstRowLastColumn="0" w:lastRowFirstColumn="0" w:lastRowLastColumn="0"/>
-            </w:pPr>
-          </w:p>
-        </w:tc>
-      </w:tr>
-      <w:tr>
-        <w:tc>
-          <w:tcPr>
-            <w:cnfStyle w:val="001000000000" w:firstRow="0" w:lastRow="0" w:firstColumn="1" w:lastColumn="0" w:oddVBand="0" w:evenVBand="0" w:oddHBand="0" w:evenHBand="0" w:firstRowFirstColumn="0" w:firstRowLastColumn="0" w:lastRowFirstColumn="0" w:lastRowLastColumn="0"/>
-            <w:tcW w:w="903" w:type="dxa"/>
-          </w:tcPr>
-          <w:p>
-            <w:r>
-              <w:t>T54</w:t>
-            </w:r>
-          </w:p>
-        </w:tc>
-        <w:tc>
-          <w:tcPr>
-            <w:tcW w:w="6435" w:type="dxa"/>
-          </w:tcPr>
-          <w:p>
-            <w:pPr>
-              <w:cnfStyle w:val="000000000000" w:firstRow="0" w:lastRow="0" w:firstColumn="0" w:lastColumn="0" w:oddVBand="0" w:evenVBand="0" w:oddHBand="0" w:evenHBand="0" w:firstRowFirstColumn="0" w:firstRowLastColumn="0" w:lastRowFirstColumn="0" w:lastRowLastColumn="0"/>
-            </w:pPr>
-            <w:r>
-              <w:t>Code to display pet allowed indicator to individual property template</w:t>
-            </w:r>
-          </w:p>
-        </w:tc>
-        <w:tc>
-          <w:tcPr>
-            <w:tcW w:w="1086" w:type="dxa"/>
-          </w:tcPr>
-          <w:p>
-            <w:pPr>
-              <w:cnfStyle w:val="000000000000" w:firstRow="0" w:lastRow="0" w:firstColumn="0" w:lastColumn="0" w:oddVBand="0" w:evenVBand="0" w:oddHBand="0" w:evenHBand="0" w:firstRowFirstColumn="0" w:firstRowLastColumn="0" w:lastRowFirstColumn="0" w:lastRowLastColumn="0"/>
-            </w:pPr>
-            <w:r>
-              <w:t>1</w:t>
-            </w:r>
-          </w:p>
-        </w:tc>
-        <w:tc>
-          <w:tcPr>
-            <w:tcW w:w="768" w:type="dxa"/>
-          </w:tcPr>
-          <w:p>
-            <w:pPr>
-              <w:cnfStyle w:val="000000000000" w:firstRow="0" w:lastRow="0" w:firstColumn="0" w:lastColumn="0" w:oddVBand="0" w:evenVBand="0" w:oddHBand="0" w:evenHBand="0" w:firstRowFirstColumn="0" w:firstRowLastColumn="0" w:lastRowFirstColumn="0" w:lastRowLastColumn="0"/>
-            </w:pPr>
-          </w:p>
-        </w:tc>
-      </w:tr>
-      <w:tr>
-        <w:trPr>
-          <w:cnfStyle w:val="000000100000" w:firstRow="0" w:lastRow="0" w:firstColumn="0" w:lastColumn="0" w:oddVBand="0" w:evenVBand="0" w:oddHBand="1" w:evenHBand="0" w:firstRowFirstColumn="0" w:firstRowLastColumn="0" w:lastRowFirstColumn="0" w:lastRowLastColumn="0"/>
-        </w:trPr>
-        <w:tc>
-          <w:tcPr>
-            <w:cnfStyle w:val="001000000000" w:firstRow="0" w:lastRow="0" w:firstColumn="1" w:lastColumn="0" w:oddVBand="0" w:evenVBand="0" w:oddHBand="0" w:evenHBand="0" w:firstRowFirstColumn="0" w:firstRowLastColumn="0" w:lastRowFirstColumn="0" w:lastRowLastColumn="0"/>
-            <w:tcW w:w="903" w:type="dxa"/>
-          </w:tcPr>
-          <w:p>
-            <w:r>
-              <w:t>T55</w:t>
-            </w:r>
-          </w:p>
-        </w:tc>
-        <w:tc>
-          <w:tcPr>
-            <w:tcW w:w="6435" w:type="dxa"/>
-          </w:tcPr>
-          <w:p>
-            <w:pPr>
-              <w:cnfStyle w:val="000000100000" w:firstRow="0" w:lastRow="0" w:firstColumn="0" w:lastColumn="0" w:oddVBand="0" w:evenVBand="0" w:oddHBand="1" w:evenHBand="0" w:firstRowFirstColumn="0" w:firstRowLastColumn="0" w:lastRowFirstColumn="0" w:lastRowLastColumn="0"/>
-            </w:pPr>
-            <w:r>
-              <w:t>Write test cases</w:t>
-            </w:r>
-          </w:p>
-        </w:tc>
-        <w:tc>
-          <w:tcPr>
-            <w:tcW w:w="1086" w:type="dxa"/>
-          </w:tcPr>
-          <w:p>
-            <w:pPr>
-              <w:cnfStyle w:val="000000100000" w:firstRow="0" w:lastRow="0" w:firstColumn="0" w:lastColumn="0" w:oddVBand="0" w:evenVBand="0" w:oddHBand="1" w:evenHBand="0" w:firstRowFirstColumn="0" w:firstRowLastColumn="0" w:lastRowFirstColumn="0" w:lastRowLastColumn="0"/>
-            </w:pPr>
-            <w:r>
-              <w:t>1</w:t>
-            </w:r>
-          </w:p>
-        </w:tc>
-        <w:tc>
-          <w:tcPr>
-            <w:tcW w:w="768" w:type="dxa"/>
-          </w:tcPr>
-          <w:p>
-            <w:pPr>
-              <w:cnfStyle w:val="000000100000" w:firstRow="0" w:lastRow="0" w:firstColumn="0" w:lastColumn="0" w:oddVBand="0" w:evenVBand="0" w:oddHBand="1" w:evenHBand="0" w:firstRowFirstColumn="0" w:firstRowLastColumn="0" w:lastRowFirstColumn="0" w:lastRowLastColumn="0"/>
-            </w:pPr>
-          </w:p>
-        </w:tc>
-      </w:tr>
-      <w:tr>
-        <w:tc>
-          <w:tcPr>
-            <w:cnfStyle w:val="001000000000" w:firstRow="0" w:lastRow="0" w:firstColumn="1" w:lastColumn="0" w:oddVBand="0" w:evenVBand="0" w:oddHBand="0" w:evenHBand="0" w:firstRowFirstColumn="0" w:firstRowLastColumn="0" w:lastRowFirstColumn="0" w:lastRowLastColumn="0"/>
-            <w:tcW w:w="903" w:type="dxa"/>
-          </w:tcPr>
-          <w:p/>
-        </w:tc>
-        <w:tc>
-          <w:tcPr>
-            <w:tcW w:w="6435" w:type="dxa"/>
-          </w:tcPr>
-          <w:p>
-            <w:pPr>
-              <w:tabs>
-                <w:tab w:val="right" w:pos="6219"/>
-              </w:tabs>
-              <w:cnfStyle w:val="000000000000" w:firstRow="0" w:lastRow="0" w:firstColumn="0" w:lastColumn="0" w:oddVBand="0" w:evenVBand="0" w:oddHBand="0" w:evenHBand="0" w:firstRowFirstColumn="0" w:firstRowLastColumn="0" w:lastRowFirstColumn="0" w:lastRowLastColumn="0"/>
-            </w:pPr>
-            <w:r>
-              <w:t xml:space="preserve">Story Points: </w:t>
-            </w:r>
-            <w:r>
-              <w:t>2</w:t>
-            </w:r>
-            <w:r>
-              <w:tab/>
-              <w:t>Total Hours</w:t>
-            </w:r>
-            <w:r>
-              <w:t>:</w:t>
-            </w:r>
-          </w:p>
-        </w:tc>
-        <w:tc>
-          <w:tcPr>
-            <w:tcW w:w="1086" w:type="dxa"/>
-          </w:tcPr>
-          <w:p>
-            <w:pPr>
-              <w:cnfStyle w:val="000000000000" w:firstRow="0" w:lastRow="0" w:firstColumn="0" w:lastColumn="0" w:oddVBand="0" w:evenVBand="0" w:oddHBand="0" w:evenHBand="0" w:firstRowFirstColumn="0" w:firstRowLastColumn="0" w:lastRowFirstColumn="0" w:lastRowLastColumn="0"/>
-            </w:pPr>
-            <w:r>
-              <w:t>3</w:t>
-            </w:r>
-          </w:p>
-        </w:tc>
-        <w:tc>
-          <w:tcPr>
-            <w:tcW w:w="768" w:type="dxa"/>
-          </w:tcPr>
-          <w:p>
-            <w:pPr>
-              <w:cnfStyle w:val="000000000000" w:firstRow="0" w:lastRow="0" w:firstColumn="0" w:lastColumn="0" w:oddVBand="0" w:evenVBand="0" w:oddHBand="0" w:evenHBand="0" w:firstRowFirstColumn="0" w:firstRowLastColumn="0" w:lastRowFirstColumn="0" w:lastRowLastColumn="0"/>
-            </w:pPr>
-          </w:p>
-        </w:tc>
-      </w:tr>
-    </w:tbl>
-    <w:p>
-      <w:pPr>
-        <w:pStyle w:val="Heading2"/>
-        <w:spacing w:before="360"/>
-      </w:pPr>
-      <w:bookmarkStart w:id="23" w:name="_Toc302223425"/>
-      <w:r>
-        <w:t xml:space="preserve">Story </w:t>
-      </w:r>
-      <w:r>
-        <w:t>24</w:t>
-      </w:r>
-      <w:r>
-        <w:t xml:space="preserve">: </w:t>
-      </w:r>
-      <w:r>
-        <w:t>Tenant – See a photo of the property</w:t>
-      </w:r>
-      <w:bookmarkEnd w:id="23"/>
-    </w:p>
-    <w:tbl>
-      <w:tblPr>
-        <w:tblStyle w:val="LightList-Accent4"/>
-        <w:tblW w:w="0" w:type="auto"/>
-        <w:tblLook w:val="04A0" w:firstRow="1" w:lastRow="0" w:firstColumn="1" w:lastColumn="0" w:noHBand="0" w:noVBand="1"/>
-      </w:tblPr>
-      <w:tblGrid>
-        <w:gridCol w:w="903"/>
-        <w:gridCol w:w="6435"/>
-        <w:gridCol w:w="1086"/>
-        <w:gridCol w:w="768"/>
-      </w:tblGrid>
-      <w:tr>
-        <w:trPr>
-          <w:cnfStyle w:val="100000000000" w:firstRow="1" w:lastRow="0" w:firstColumn="0" w:lastColumn="0" w:oddVBand="0" w:evenVBand="0" w:oddHBand="0" w:evenHBand="0" w:firstRowFirstColumn="0" w:firstRowLastColumn="0" w:lastRowFirstColumn="0" w:lastRowLastColumn="0"/>
-        </w:trPr>
-        <w:tc>
-          <w:tcPr>
-            <w:cnfStyle w:val="001000000000" w:firstRow="0" w:lastRow="0" w:firstColumn="1" w:lastColumn="0" w:oddVBand="0" w:evenVBand="0" w:oddHBand="0" w:evenHBand="0" w:firstRowFirstColumn="0" w:firstRowLastColumn="0" w:lastRowFirstColumn="0" w:lastRowLastColumn="0"/>
-            <w:tcW w:w="903" w:type="dxa"/>
-          </w:tcPr>
-          <w:p>
-            <w:r>
-              <w:t>Task ID</w:t>
-            </w:r>
-          </w:p>
-        </w:tc>
-        <w:tc>
-          <w:tcPr>
-            <w:tcW w:w="6435" w:type="dxa"/>
-          </w:tcPr>
-          <w:p>
-            <w:pPr>
-              <w:cnfStyle w:val="100000000000" w:firstRow="1" w:lastRow="0" w:firstColumn="0" w:lastColumn="0" w:oddVBand="0" w:evenVBand="0" w:oddHBand="0" w:evenHBand="0" w:firstRowFirstColumn="0" w:firstRowLastColumn="0" w:lastRowFirstColumn="0" w:lastRowLastColumn="0"/>
-            </w:pPr>
-            <w:r>
-              <w:t>Task Description</w:t>
-            </w:r>
-          </w:p>
-        </w:tc>
-        <w:tc>
-          <w:tcPr>
-            <w:tcW w:w="1086" w:type="dxa"/>
-          </w:tcPr>
-          <w:p>
-            <w:pPr>
-              <w:cnfStyle w:val="100000000000" w:firstRow="1" w:lastRow="0" w:firstColumn="0" w:lastColumn="0" w:oddVBand="0" w:evenVBand="0" w:oddHBand="0" w:evenHBand="0" w:firstRowFirstColumn="0" w:firstRowLastColumn="0" w:lastRowFirstColumn="0" w:lastRowLastColumn="0"/>
-            </w:pPr>
-            <w:r>
-              <w:t>Estimate</w:t>
-            </w:r>
-          </w:p>
-        </w:tc>
-        <w:tc>
-          <w:tcPr>
-            <w:tcW w:w="768" w:type="dxa"/>
-          </w:tcPr>
-          <w:p>
-            <w:pPr>
-              <w:cnfStyle w:val="100000000000" w:firstRow="1" w:lastRow="0" w:firstColumn="0" w:lastColumn="0" w:oddVBand="0" w:evenVBand="0" w:oddHBand="0" w:evenHBand="0" w:firstRowFirstColumn="0" w:firstRowLastColumn="0" w:lastRowFirstColumn="0" w:lastRowLastColumn="0"/>
-            </w:pPr>
-            <w:r>
-              <w:t>Taken</w:t>
-            </w:r>
-          </w:p>
-        </w:tc>
-      </w:tr>
-      <w:tr>
-        <w:trPr>
-          <w:cnfStyle w:val="000000100000" w:firstRow="0" w:lastRow="0" w:firstColumn="0" w:lastColumn="0" w:oddVBand="0" w:evenVBand="0" w:oddHBand="1" w:evenHBand="0" w:firstRowFirstColumn="0" w:firstRowLastColumn="0" w:lastRowFirstColumn="0" w:lastRowLastColumn="0"/>
-        </w:trPr>
-        <w:tc>
-          <w:tcPr>
-            <w:cnfStyle w:val="001000000000" w:firstRow="0" w:lastRow="0" w:firstColumn="1" w:lastColumn="0" w:oddVBand="0" w:evenVBand="0" w:oddHBand="0" w:evenHBand="0" w:firstRowFirstColumn="0" w:firstRowLastColumn="0" w:lastRowFirstColumn="0" w:lastRowLastColumn="0"/>
-            <w:tcW w:w="903" w:type="dxa"/>
-          </w:tcPr>
-          <w:p>
-            <w:r>
-              <w:t>T62</w:t>
-            </w:r>
-          </w:p>
-        </w:tc>
-        <w:tc>
-          <w:tcPr>
-            <w:tcW w:w="6435" w:type="dxa"/>
-          </w:tcPr>
-          <w:p>
-            <w:pPr>
-              <w:cnfStyle w:val="000000100000" w:firstRow="0" w:lastRow="0" w:firstColumn="0" w:lastColumn="0" w:oddVBand="0" w:evenVBand="0" w:oddHBand="1" w:evenHBand="0" w:firstRowFirstColumn="0" w:firstRowLastColumn="0" w:lastRowFirstColumn="0" w:lastRowLastColumn="0"/>
-            </w:pPr>
-            <w:r>
-              <w:t>HTML code to display a photo for each property</w:t>
-            </w:r>
-          </w:p>
-        </w:tc>
-        <w:tc>
-          <w:tcPr>
-            <w:tcW w:w="1086" w:type="dxa"/>
-          </w:tcPr>
-          <w:p>
-            <w:pPr>
-              <w:cnfStyle w:val="000000100000" w:firstRow="0" w:lastRow="0" w:firstColumn="0" w:lastColumn="0" w:oddVBand="0" w:evenVBand="0" w:oddHBand="1" w:evenHBand="0" w:firstRowFirstColumn="0" w:firstRowLastColumn="0" w:lastRowFirstColumn="0" w:lastRowLastColumn="0"/>
-            </w:pPr>
-            <w:r>
-              <w:t>2</w:t>
-            </w:r>
-          </w:p>
-        </w:tc>
-        <w:tc>
-          <w:tcPr>
-            <w:tcW w:w="768" w:type="dxa"/>
-          </w:tcPr>
-          <w:p>
-            <w:pPr>
-              <w:cnfStyle w:val="000000100000" w:firstRow="0" w:lastRow="0" w:firstColumn="0" w:lastColumn="0" w:oddVBand="0" w:evenVBand="0" w:oddHBand="1" w:evenHBand="0" w:firstRowFirstColumn="0" w:firstRowLastColumn="0" w:lastRowFirstColumn="0" w:lastRowLastColumn="0"/>
-            </w:pPr>
-          </w:p>
-        </w:tc>
-      </w:tr>
-      <w:tr>
-        <w:tc>
-          <w:tcPr>
-            <w:cnfStyle w:val="001000000000" w:firstRow="0" w:lastRow="0" w:firstColumn="1" w:lastColumn="0" w:oddVBand="0" w:evenVBand="0" w:oddHBand="0" w:evenHBand="0" w:firstRowFirstColumn="0" w:firstRowLastColumn="0" w:lastRowFirstColumn="0" w:lastRowLastColumn="0"/>
-            <w:tcW w:w="903" w:type="dxa"/>
-          </w:tcPr>
-          <w:p>
-            <w:r>
-              <w:t>T63</w:t>
-            </w:r>
-          </w:p>
-        </w:tc>
-        <w:tc>
-          <w:tcPr>
-            <w:tcW w:w="6435" w:type="dxa"/>
-          </w:tcPr>
-          <w:p>
-            <w:pPr>
-              <w:cnfStyle w:val="000000000000" w:firstRow="0" w:lastRow="0" w:firstColumn="0" w:lastColumn="0" w:oddVBand="0" w:evenVBand="0" w:oddHBand="0" w:evenHBand="0" w:firstRowFirstColumn="0" w:firstRowLastColumn="0" w:lastRowFirstColumn="0" w:lastRowLastColumn="0"/>
-            </w:pPr>
-            <w:r>
-              <w:t>Write test cases</w:t>
-            </w:r>
-          </w:p>
-        </w:tc>
-        <w:tc>
-          <w:tcPr>
-            <w:tcW w:w="1086" w:type="dxa"/>
-          </w:tcPr>
-          <w:p>
-            <w:pPr>
-              <w:cnfStyle w:val="000000000000" w:firstRow="0" w:lastRow="0" w:firstColumn="0" w:lastColumn="0" w:oddVBand="0" w:evenVBand="0" w:oddHBand="0" w:evenHBand="0" w:firstRowFirstColumn="0" w:firstRowLastColumn="0" w:lastRowFirstColumn="0" w:lastRowLastColumn="0"/>
-            </w:pPr>
-            <w:r>
-              <w:t>1</w:t>
-            </w:r>
-          </w:p>
-        </w:tc>
-        <w:tc>
-          <w:tcPr>
-            <w:tcW w:w="768" w:type="dxa"/>
-          </w:tcPr>
-          <w:p>
-            <w:pPr>
-              <w:cnfStyle w:val="000000000000" w:firstRow="0" w:lastRow="0" w:firstColumn="0" w:lastColumn="0" w:oddVBand="0" w:evenVBand="0" w:oddHBand="0" w:evenHBand="0" w:firstRowFirstColumn="0" w:firstRowLastColumn="0" w:lastRowFirstColumn="0" w:lastRowLastColumn="0"/>
-            </w:pPr>
-          </w:p>
-        </w:tc>
-      </w:tr>
-      <w:tr>
-        <w:trPr>
-          <w:cnfStyle w:val="000000100000" w:firstRow="0" w:lastRow="0" w:firstColumn="0" w:lastColumn="0" w:oddVBand="0" w:evenVBand="0" w:oddHBand="1" w:evenHBand="0" w:firstRowFirstColumn="0" w:firstRowLastColumn="0" w:lastRowFirstColumn="0" w:lastRowLastColumn="0"/>
-        </w:trPr>
-        <w:tc>
-          <w:tcPr>
-            <w:cnfStyle w:val="001000000000" w:firstRow="0" w:lastRow="0" w:firstColumn="1" w:lastColumn="0" w:oddVBand="0" w:evenVBand="0" w:oddHBand="0" w:evenHBand="0" w:firstRowFirstColumn="0" w:firstRowLastColumn="0" w:lastRowFirstColumn="0" w:lastRowLastColumn="0"/>
-            <w:tcW w:w="903" w:type="dxa"/>
-          </w:tcPr>
-          <w:p/>
-        </w:tc>
-        <w:tc>
-          <w:tcPr>
-            <w:tcW w:w="6435" w:type="dxa"/>
-          </w:tcPr>
-          <w:p>
-            <w:pPr>
-              <w:tabs>
-                <w:tab w:val="right" w:pos="6219"/>
-              </w:tabs>
-              <w:cnfStyle w:val="000000100000" w:firstRow="0" w:lastRow="0" w:firstColumn="0" w:lastColumn="0" w:oddVBand="0" w:evenVBand="0" w:oddHBand="1" w:evenHBand="0" w:firstRowFirstColumn="0" w:firstRowLastColumn="0" w:lastRowFirstColumn="0" w:lastRowLastColumn="0"/>
-            </w:pPr>
-            <w:r>
-              <w:t xml:space="preserve">Story Points: </w:t>
-            </w:r>
-            <w:r>
-              <w:t>8</w:t>
-            </w:r>
-            <w:r>
-              <w:tab/>
-              <w:t>Total Hours:</w:t>
-            </w:r>
-          </w:p>
-        </w:tc>
-        <w:tc>
-          <w:tcPr>
-            <w:tcW w:w="1086" w:type="dxa"/>
-          </w:tcPr>
-          <w:p>
-            <w:pPr>
-              <w:cnfStyle w:val="000000100000" w:firstRow="0" w:lastRow="0" w:firstColumn="0" w:lastColumn="0" w:oddVBand="0" w:evenVBand="0" w:oddHBand="1" w:evenHBand="0" w:firstRowFirstColumn="0" w:firstRowLastColumn="0" w:lastRowFirstColumn="0" w:lastRowLastColumn="0"/>
-            </w:pPr>
-            <w:r>
-              <w:t>3</w:t>
-            </w:r>
-          </w:p>
-        </w:tc>
-        <w:tc>
-          <w:tcPr>
-            <w:tcW w:w="768" w:type="dxa"/>
-          </w:tcPr>
-          <w:p>
-            <w:pPr>
-              <w:cnfStyle w:val="000000100000" w:firstRow="0" w:lastRow="0" w:firstColumn="0" w:lastColumn="0" w:oddVBand="0" w:evenVBand="0" w:oddHBand="1" w:evenHBand="0" w:firstRowFirstColumn="0" w:firstRowLastColumn="0" w:lastRowFirstColumn="0" w:lastRowLastColumn="0"/>
-            </w:pPr>
-          </w:p>
-        </w:tc>
-      </w:tr>
-    </w:tbl>
-    <w:p>
-      <w:pPr>
-        <w:pStyle w:val="Heading2"/>
-        <w:spacing w:before="360"/>
-      </w:pPr>
-      <w:bookmarkStart w:id="24" w:name="_Toc302223426"/>
-      <w:r>
-        <w:t>Story 29</w:t>
-      </w:r>
-      <w:r>
-        <w:t xml:space="preserve">: </w:t>
-      </w:r>
-      <w:r>
-        <w:t>Tenant – Display property contact information</w:t>
       </w:r>
       <w:bookmarkEnd w:id="24"/>
     </w:p>
@@ -8475,7 +7555,7 @@
           </w:tcPr>
           <w:p>
             <w:r>
-              <w:t>T39</w:t>
+              <w:t>T59</w:t>
             </w:r>
           </w:p>
         </w:tc>
@@ -8488,7 +7568,7 @@
               <w:cnfStyle w:val="000000100000" w:firstRow="0" w:lastRow="0" w:firstColumn="0" w:lastColumn="0" w:oddVBand="0" w:evenVBand="0" w:oddHBand="1" w:evenHBand="0" w:firstRowFirstColumn="0" w:firstRowLastColumn="0" w:lastRowFirstColumn="0" w:lastRowLastColumn="0"/>
             </w:pPr>
             <w:r>
-              <w:t>Create database</w:t>
+              <w:t>Code to generate unique ID for property</w:t>
             </w:r>
           </w:p>
         </w:tc>
@@ -8501,7 +7581,7 @@
               <w:cnfStyle w:val="000000100000" w:firstRow="0" w:lastRow="0" w:firstColumn="0" w:lastColumn="0" w:oddVBand="0" w:evenVBand="0" w:oddHBand="1" w:evenHBand="0" w:firstRowFirstColumn="0" w:firstRowLastColumn="0" w:lastRowFirstColumn="0" w:lastRowLastColumn="0"/>
             </w:pPr>
             <w:r>
-              <w:t>4</w:t>
+              <w:t>1</w:t>
             </w:r>
           </w:p>
         </w:tc>
@@ -8524,7 +7604,7 @@
           </w:tcPr>
           <w:p>
             <w:r>
-              <w:t>T40</w:t>
+              <w:t>T60</w:t>
             </w:r>
           </w:p>
         </w:tc>
@@ -8537,7 +7617,7 @@
               <w:cnfStyle w:val="000000000000" w:firstRow="0" w:lastRow="0" w:firstColumn="0" w:lastColumn="0" w:oddVBand="0" w:evenVBand="0" w:oddHBand="0" w:evenHBand="0" w:firstRowFirstColumn="0" w:firstRowLastColumn="0" w:lastRowFirstColumn="0" w:lastRowLastColumn="0"/>
             </w:pPr>
             <w:r>
-              <w:t>Create homepage and layout</w:t>
+              <w:t>Code to store the generated ID in the database as the primary key</w:t>
             </w:r>
           </w:p>
         </w:tc>
@@ -8550,7 +7630,7 @@
               <w:cnfStyle w:val="000000000000" w:firstRow="0" w:lastRow="0" w:firstColumn="0" w:lastColumn="0" w:oddVBand="0" w:evenVBand="0" w:oddHBand="0" w:evenHBand="0" w:firstRowFirstColumn="0" w:firstRowLastColumn="0" w:lastRowFirstColumn="0" w:lastRowLastColumn="0"/>
             </w:pPr>
             <w:r>
-              <w:t>2</w:t>
+              <w:t>1</w:t>
             </w:r>
           </w:p>
         </w:tc>
@@ -8576,7 +7656,7 @@
           </w:tcPr>
           <w:p>
             <w:r>
-              <w:t>T41</w:t>
+              <w:t>T61</w:t>
             </w:r>
           </w:p>
         </w:tc>
@@ -8589,7 +7669,7 @@
               <w:cnfStyle w:val="000000100000" w:firstRow="0" w:lastRow="0" w:firstColumn="0" w:lastColumn="0" w:oddVBand="0" w:evenVBand="0" w:oddHBand="1" w:evenHBand="0" w:firstRowFirstColumn="0" w:firstRowLastColumn="0" w:lastRowFirstColumn="0" w:lastRowLastColumn="0"/>
             </w:pPr>
             <w:r>
-              <w:t>Create listings page</w:t>
+              <w:t>Write test cases</w:t>
             </w:r>
           </w:p>
         </w:tc>
@@ -8602,7 +7682,7 @@
               <w:cnfStyle w:val="000000100000" w:firstRow="0" w:lastRow="0" w:firstColumn="0" w:lastColumn="0" w:oddVBand="0" w:evenVBand="0" w:oddHBand="1" w:evenHBand="0" w:firstRowFirstColumn="0" w:firstRowLastColumn="0" w:lastRowFirstColumn="0" w:lastRowLastColumn="0"/>
             </w:pPr>
             <w:r>
-              <w:t>2</w:t>
+              <w:t>1</w:t>
             </w:r>
           </w:p>
         </w:tc>
@@ -8618,58 +7698,6 @@
         </w:tc>
       </w:tr>
       <w:tr>
-        <w:tc>
-          <w:tcPr>
-            <w:cnfStyle w:val="001000000000" w:firstRow="0" w:lastRow="0" w:firstColumn="1" w:lastColumn="0" w:oddVBand="0" w:evenVBand="0" w:oddHBand="0" w:evenHBand="0" w:firstRowFirstColumn="0" w:firstRowLastColumn="0" w:lastRowFirstColumn="0" w:lastRowLastColumn="0"/>
-            <w:tcW w:w="903" w:type="dxa"/>
-          </w:tcPr>
-          <w:p>
-            <w:r>
-              <w:t>T42</w:t>
-            </w:r>
-          </w:p>
-        </w:tc>
-        <w:tc>
-          <w:tcPr>
-            <w:tcW w:w="6435" w:type="dxa"/>
-          </w:tcPr>
-          <w:p>
-            <w:pPr>
-              <w:cnfStyle w:val="000000000000" w:firstRow="0" w:lastRow="0" w:firstColumn="0" w:lastColumn="0" w:oddVBand="0" w:evenVBand="0" w:oddHBand="0" w:evenHBand="0" w:firstRowFirstColumn="0" w:firstRowLastColumn="0" w:lastRowFirstColumn="0" w:lastRowLastColumn="0"/>
-            </w:pPr>
-            <w:r>
-              <w:t>Write test cases</w:t>
-            </w:r>
-          </w:p>
-        </w:tc>
-        <w:tc>
-          <w:tcPr>
-            <w:tcW w:w="1086" w:type="dxa"/>
-          </w:tcPr>
-          <w:p>
-            <w:pPr>
-              <w:cnfStyle w:val="000000000000" w:firstRow="0" w:lastRow="0" w:firstColumn="0" w:lastColumn="0" w:oddVBand="0" w:evenVBand="0" w:oddHBand="0" w:evenHBand="0" w:firstRowFirstColumn="0" w:firstRowLastColumn="0" w:lastRowFirstColumn="0" w:lastRowLastColumn="0"/>
-            </w:pPr>
-            <w:r>
-              <w:t>1</w:t>
-            </w:r>
-          </w:p>
-        </w:tc>
-        <w:tc>
-          <w:tcPr>
-            <w:tcW w:w="768" w:type="dxa"/>
-          </w:tcPr>
-          <w:p>
-            <w:pPr>
-              <w:cnfStyle w:val="000000000000" w:firstRow="0" w:lastRow="0" w:firstColumn="0" w:lastColumn="0" w:oddVBand="0" w:evenVBand="0" w:oddHBand="0" w:evenHBand="0" w:firstRowFirstColumn="0" w:firstRowLastColumn="0" w:lastRowFirstColumn="0" w:lastRowLastColumn="0"/>
-            </w:pPr>
-          </w:p>
-        </w:tc>
-      </w:tr>
-      <w:tr>
-        <w:trPr>
-          <w:cnfStyle w:val="000000100000" w:firstRow="0" w:lastRow="0" w:firstColumn="0" w:lastColumn="0" w:oddVBand="0" w:evenVBand="0" w:oddHBand="1" w:evenHBand="0" w:firstRowFirstColumn="0" w:firstRowLastColumn="0" w:lastRowFirstColumn="0" w:lastRowLastColumn="0"/>
-        </w:trPr>
         <w:tc>
           <w:tcPr>
             <w:cnfStyle w:val="001000000000" w:firstRow="0" w:lastRow="0" w:firstColumn="1" w:lastColumn="0" w:oddVBand="0" w:evenVBand="0" w:oddHBand="0" w:evenHBand="0" w:firstRowFirstColumn="0" w:firstRowLastColumn="0" w:lastRowFirstColumn="0" w:lastRowLastColumn="0"/>
@@ -8686,17 +7714,22 @@
               <w:tabs>
                 <w:tab w:val="right" w:pos="6219"/>
               </w:tabs>
-              <w:cnfStyle w:val="000000100000" w:firstRow="0" w:lastRow="0" w:firstColumn="0" w:lastColumn="0" w:oddVBand="0" w:evenVBand="0" w:oddHBand="1" w:evenHBand="0" w:firstRowFirstColumn="0" w:firstRowLastColumn="0" w:lastRowFirstColumn="0" w:lastRowLastColumn="0"/>
+              <w:cnfStyle w:val="000000000000" w:firstRow="0" w:lastRow="0" w:firstColumn="0" w:lastColumn="0" w:oddVBand="0" w:evenVBand="0" w:oddHBand="0" w:evenHBand="0" w:firstRowFirstColumn="0" w:firstRowLastColumn="0" w:lastRowFirstColumn="0" w:lastRowLastColumn="0"/>
             </w:pPr>
             <w:r>
               <w:t xml:space="preserve">Story Points: </w:t>
             </w:r>
             <w:r>
-              <w:t>8</w:t>
+              <w:t>2</w:t>
             </w:r>
             <w:r>
               <w:tab/>
-              <w:t>Total Hours:</w:t>
+            </w:r>
+            <w:r>
+              <w:t>Total Hours</w:t>
+            </w:r>
+            <w:r>
+              <w:t>:</w:t>
             </w:r>
           </w:p>
         </w:tc>
@@ -8706,10 +7739,10 @@
           </w:tcPr>
           <w:p>
             <w:pPr>
-              <w:cnfStyle w:val="000000100000" w:firstRow="0" w:lastRow="0" w:firstColumn="0" w:lastColumn="0" w:oddVBand="0" w:evenVBand="0" w:oddHBand="1" w:evenHBand="0" w:firstRowFirstColumn="0" w:firstRowLastColumn="0" w:lastRowFirstColumn="0" w:lastRowLastColumn="0"/>
-            </w:pPr>
-            <w:r>
-              <w:t>9</w:t>
+              <w:cnfStyle w:val="000000000000" w:firstRow="0" w:lastRow="0" w:firstColumn="0" w:lastColumn="0" w:oddVBand="0" w:evenVBand="0" w:oddHBand="0" w:evenHBand="0" w:firstRowFirstColumn="0" w:firstRowLastColumn="0" w:lastRowFirstColumn="0" w:lastRowLastColumn="0"/>
+            </w:pPr>
+            <w:r>
+              <w:t>3</w:t>
             </w:r>
           </w:p>
         </w:tc>
@@ -8719,7 +7752,7 @@
           </w:tcPr>
           <w:p>
             <w:pPr>
-              <w:cnfStyle w:val="000000100000" w:firstRow="0" w:lastRow="0" w:firstColumn="0" w:lastColumn="0" w:oddVBand="0" w:evenVBand="0" w:oddHBand="1" w:evenHBand="0" w:firstRowFirstColumn="0" w:firstRowLastColumn="0" w:lastRowFirstColumn="0" w:lastRowLastColumn="0"/>
+              <w:cnfStyle w:val="000000000000" w:firstRow="0" w:lastRow="0" w:firstColumn="0" w:lastColumn="0" w:oddVBand="0" w:evenVBand="0" w:oddHBand="0" w:evenHBand="0" w:firstRowFirstColumn="0" w:firstRowLastColumn="0" w:lastRowFirstColumn="0" w:lastRowLastColumn="0"/>
             </w:pPr>
           </w:p>
         </w:tc>
@@ -8730,19 +7763,15 @@
         <w:pStyle w:val="Heading2"/>
         <w:spacing w:before="360"/>
       </w:pPr>
-      <w:bookmarkStart w:id="25" w:name="_Toc302223427"/>
-      <w:r>
-        <w:lastRenderedPageBreak/>
-        <w:t xml:space="preserve">Story </w:t>
-      </w:r>
-      <w:r>
-        <w:t>31</w:t>
-      </w:r>
-      <w:r>
-        <w:t xml:space="preserve">: </w:t>
-      </w:r>
-      <w:r>
-        <w:t>Tenant – Display property contact information</w:t>
+      <w:bookmarkStart w:id="25" w:name="_Toc302248774"/>
+      <w:r>
+        <w:t>Story 22</w:t>
+      </w:r>
+      <w:r>
+        <w:t>: T</w:t>
+      </w:r>
+      <w:r>
+        <w:t>enant – Display property description</w:t>
       </w:r>
       <w:bookmarkEnd w:id="25"/>
     </w:p>
@@ -8824,7 +7853,7 @@
           </w:tcPr>
           <w:p>
             <w:r>
-              <w:t>T50</w:t>
+              <w:t>T56</w:t>
             </w:r>
           </w:p>
         </w:tc>
@@ -8837,7 +7866,7 @@
               <w:cnfStyle w:val="000000100000" w:firstRow="0" w:lastRow="0" w:firstColumn="0" w:lastColumn="0" w:oddVBand="0" w:evenVBand="0" w:oddHBand="1" w:evenHBand="0" w:firstRowFirstColumn="0" w:firstRowLastColumn="0" w:lastRowFirstColumn="0" w:lastRowLastColumn="0"/>
             </w:pPr>
             <w:r>
-              <w:t>Code to retrieve contact information form database for a property</w:t>
+              <w:t>Code to retrieve property description from database</w:t>
             </w:r>
           </w:p>
         </w:tc>
@@ -8873,7 +7902,7 @@
           </w:tcPr>
           <w:p>
             <w:r>
-              <w:t>T51</w:t>
+              <w:t>T57</w:t>
             </w:r>
           </w:p>
         </w:tc>
@@ -8886,7 +7915,7 @@
               <w:cnfStyle w:val="000000000000" w:firstRow="0" w:lastRow="0" w:firstColumn="0" w:lastColumn="0" w:oddVBand="0" w:evenVBand="0" w:oddHBand="0" w:evenHBand="0" w:firstRowFirstColumn="0" w:firstRowLastColumn="0" w:lastRowFirstColumn="0" w:lastRowLastColumn="0"/>
             </w:pPr>
             <w:r>
-              <w:t>Code to display contact information to individual page template</w:t>
+              <w:t>Code to display property description to property page template</w:t>
             </w:r>
           </w:p>
         </w:tc>
@@ -8925,7 +7954,7 @@
           </w:tcPr>
           <w:p>
             <w:r>
-              <w:t>T52</w:t>
+              <w:t>T58</w:t>
             </w:r>
           </w:p>
         </w:tc>
@@ -8993,7 +8022,10 @@
             </w:r>
             <w:r>
               <w:tab/>
-              <w:t>Total Hours:</w:t>
+              <w:t>Total Hours</w:t>
+            </w:r>
+            <w:r>
+              <w:t>:</w:t>
             </w:r>
           </w:p>
         </w:tc>
@@ -9027,7 +8059,1192 @@
         <w:pStyle w:val="Heading2"/>
         <w:spacing w:before="360"/>
       </w:pPr>
-      <w:bookmarkStart w:id="26" w:name="_Toc302223428"/>
+      <w:bookmarkStart w:id="26" w:name="_Toc302248775"/>
+      <w:r>
+        <w:t>Story 23</w:t>
+      </w:r>
+      <w:r>
+        <w:t xml:space="preserve">: </w:t>
+      </w:r>
+      <w:r>
+        <w:t>Tenant – Display information on whether pets are allowed</w:t>
+      </w:r>
+      <w:bookmarkEnd w:id="26"/>
+    </w:p>
+    <w:tbl>
+      <w:tblPr>
+        <w:tblStyle w:val="LightList-Accent4"/>
+        <w:tblW w:w="0" w:type="auto"/>
+        <w:tblLook w:val="04A0" w:firstRow="1" w:lastRow="0" w:firstColumn="1" w:lastColumn="0" w:noHBand="0" w:noVBand="1"/>
+      </w:tblPr>
+      <w:tblGrid>
+        <w:gridCol w:w="903"/>
+        <w:gridCol w:w="6435"/>
+        <w:gridCol w:w="1086"/>
+        <w:gridCol w:w="768"/>
+      </w:tblGrid>
+      <w:tr>
+        <w:trPr>
+          <w:cnfStyle w:val="100000000000" w:firstRow="1" w:lastRow="0" w:firstColumn="0" w:lastColumn="0" w:oddVBand="0" w:evenVBand="0" w:oddHBand="0" w:evenHBand="0" w:firstRowFirstColumn="0" w:firstRowLastColumn="0" w:lastRowFirstColumn="0" w:lastRowLastColumn="0"/>
+        </w:trPr>
+        <w:tc>
+          <w:tcPr>
+            <w:cnfStyle w:val="001000000000" w:firstRow="0" w:lastRow="0" w:firstColumn="1" w:lastColumn="0" w:oddVBand="0" w:evenVBand="0" w:oddHBand="0" w:evenHBand="0" w:firstRowFirstColumn="0" w:firstRowLastColumn="0" w:lastRowFirstColumn="0" w:lastRowLastColumn="0"/>
+            <w:tcW w:w="903" w:type="dxa"/>
+          </w:tcPr>
+          <w:p>
+            <w:r>
+              <w:t>Task ID</w:t>
+            </w:r>
+          </w:p>
+        </w:tc>
+        <w:tc>
+          <w:tcPr>
+            <w:tcW w:w="6435" w:type="dxa"/>
+          </w:tcPr>
+          <w:p>
+            <w:pPr>
+              <w:cnfStyle w:val="100000000000" w:firstRow="1" w:lastRow="0" w:firstColumn="0" w:lastColumn="0" w:oddVBand="0" w:evenVBand="0" w:oddHBand="0" w:evenHBand="0" w:firstRowFirstColumn="0" w:firstRowLastColumn="0" w:lastRowFirstColumn="0" w:lastRowLastColumn="0"/>
+            </w:pPr>
+            <w:r>
+              <w:t>Task Description</w:t>
+            </w:r>
+          </w:p>
+        </w:tc>
+        <w:tc>
+          <w:tcPr>
+            <w:tcW w:w="1086" w:type="dxa"/>
+          </w:tcPr>
+          <w:p>
+            <w:pPr>
+              <w:cnfStyle w:val="100000000000" w:firstRow="1" w:lastRow="0" w:firstColumn="0" w:lastColumn="0" w:oddVBand="0" w:evenVBand="0" w:oddHBand="0" w:evenHBand="0" w:firstRowFirstColumn="0" w:firstRowLastColumn="0" w:lastRowFirstColumn="0" w:lastRowLastColumn="0"/>
+            </w:pPr>
+            <w:r>
+              <w:t>Estimate</w:t>
+            </w:r>
+          </w:p>
+        </w:tc>
+        <w:tc>
+          <w:tcPr>
+            <w:tcW w:w="768" w:type="dxa"/>
+          </w:tcPr>
+          <w:p>
+            <w:pPr>
+              <w:cnfStyle w:val="100000000000" w:firstRow="1" w:lastRow="0" w:firstColumn="0" w:lastColumn="0" w:oddVBand="0" w:evenVBand="0" w:oddHBand="0" w:evenHBand="0" w:firstRowFirstColumn="0" w:firstRowLastColumn="0" w:lastRowFirstColumn="0" w:lastRowLastColumn="0"/>
+            </w:pPr>
+            <w:r>
+              <w:t>Taken</w:t>
+            </w:r>
+          </w:p>
+        </w:tc>
+      </w:tr>
+      <w:tr>
+        <w:trPr>
+          <w:cnfStyle w:val="000000100000" w:firstRow="0" w:lastRow="0" w:firstColumn="0" w:lastColumn="0" w:oddVBand="0" w:evenVBand="0" w:oddHBand="1" w:evenHBand="0" w:firstRowFirstColumn="0" w:firstRowLastColumn="0" w:lastRowFirstColumn="0" w:lastRowLastColumn="0"/>
+        </w:trPr>
+        <w:tc>
+          <w:tcPr>
+            <w:cnfStyle w:val="001000000000" w:firstRow="0" w:lastRow="0" w:firstColumn="1" w:lastColumn="0" w:oddVBand="0" w:evenVBand="0" w:oddHBand="0" w:evenHBand="0" w:firstRowFirstColumn="0" w:firstRowLastColumn="0" w:lastRowFirstColumn="0" w:lastRowLastColumn="0"/>
+            <w:tcW w:w="903" w:type="dxa"/>
+          </w:tcPr>
+          <w:p>
+            <w:r>
+              <w:t>T53</w:t>
+            </w:r>
+          </w:p>
+        </w:tc>
+        <w:tc>
+          <w:tcPr>
+            <w:tcW w:w="6435" w:type="dxa"/>
+          </w:tcPr>
+          <w:p>
+            <w:pPr>
+              <w:cnfStyle w:val="000000100000" w:firstRow="0" w:lastRow="0" w:firstColumn="0" w:lastColumn="0" w:oddVBand="0" w:evenVBand="0" w:oddHBand="1" w:evenHBand="0" w:firstRowFirstColumn="0" w:firstRowLastColumn="0" w:lastRowFirstColumn="0" w:lastRowLastColumn="0"/>
+            </w:pPr>
+            <w:r>
+              <w:t>Code to retrieve pet allowed status from database</w:t>
+            </w:r>
+          </w:p>
+        </w:tc>
+        <w:tc>
+          <w:tcPr>
+            <w:tcW w:w="1086" w:type="dxa"/>
+          </w:tcPr>
+          <w:p>
+            <w:pPr>
+              <w:cnfStyle w:val="000000100000" w:firstRow="0" w:lastRow="0" w:firstColumn="0" w:lastColumn="0" w:oddVBand="0" w:evenVBand="0" w:oddHBand="1" w:evenHBand="0" w:firstRowFirstColumn="0" w:firstRowLastColumn="0" w:lastRowFirstColumn="0" w:lastRowLastColumn="0"/>
+            </w:pPr>
+            <w:r>
+              <w:t>1</w:t>
+            </w:r>
+          </w:p>
+        </w:tc>
+        <w:tc>
+          <w:tcPr>
+            <w:tcW w:w="768" w:type="dxa"/>
+          </w:tcPr>
+          <w:p>
+            <w:pPr>
+              <w:cnfStyle w:val="000000100000" w:firstRow="0" w:lastRow="0" w:firstColumn="0" w:lastColumn="0" w:oddVBand="0" w:evenVBand="0" w:oddHBand="1" w:evenHBand="0" w:firstRowFirstColumn="0" w:firstRowLastColumn="0" w:lastRowFirstColumn="0" w:lastRowLastColumn="0"/>
+            </w:pPr>
+          </w:p>
+        </w:tc>
+      </w:tr>
+      <w:tr>
+        <w:tc>
+          <w:tcPr>
+            <w:cnfStyle w:val="001000000000" w:firstRow="0" w:lastRow="0" w:firstColumn="1" w:lastColumn="0" w:oddVBand="0" w:evenVBand="0" w:oddHBand="0" w:evenHBand="0" w:firstRowFirstColumn="0" w:firstRowLastColumn="0" w:lastRowFirstColumn="0" w:lastRowLastColumn="0"/>
+            <w:tcW w:w="903" w:type="dxa"/>
+          </w:tcPr>
+          <w:p>
+            <w:r>
+              <w:t>T54</w:t>
+            </w:r>
+          </w:p>
+        </w:tc>
+        <w:tc>
+          <w:tcPr>
+            <w:tcW w:w="6435" w:type="dxa"/>
+          </w:tcPr>
+          <w:p>
+            <w:pPr>
+              <w:cnfStyle w:val="000000000000" w:firstRow="0" w:lastRow="0" w:firstColumn="0" w:lastColumn="0" w:oddVBand="0" w:evenVBand="0" w:oddHBand="0" w:evenHBand="0" w:firstRowFirstColumn="0" w:firstRowLastColumn="0" w:lastRowFirstColumn="0" w:lastRowLastColumn="0"/>
+            </w:pPr>
+            <w:r>
+              <w:t>Code to display pet allowed indicator to individual property template</w:t>
+            </w:r>
+          </w:p>
+        </w:tc>
+        <w:tc>
+          <w:tcPr>
+            <w:tcW w:w="1086" w:type="dxa"/>
+          </w:tcPr>
+          <w:p>
+            <w:pPr>
+              <w:cnfStyle w:val="000000000000" w:firstRow="0" w:lastRow="0" w:firstColumn="0" w:lastColumn="0" w:oddVBand="0" w:evenVBand="0" w:oddHBand="0" w:evenHBand="0" w:firstRowFirstColumn="0" w:firstRowLastColumn="0" w:lastRowFirstColumn="0" w:lastRowLastColumn="0"/>
+            </w:pPr>
+            <w:r>
+              <w:t>1</w:t>
+            </w:r>
+          </w:p>
+        </w:tc>
+        <w:tc>
+          <w:tcPr>
+            <w:tcW w:w="768" w:type="dxa"/>
+          </w:tcPr>
+          <w:p>
+            <w:pPr>
+              <w:cnfStyle w:val="000000000000" w:firstRow="0" w:lastRow="0" w:firstColumn="0" w:lastColumn="0" w:oddVBand="0" w:evenVBand="0" w:oddHBand="0" w:evenHBand="0" w:firstRowFirstColumn="0" w:firstRowLastColumn="0" w:lastRowFirstColumn="0" w:lastRowLastColumn="0"/>
+            </w:pPr>
+          </w:p>
+        </w:tc>
+      </w:tr>
+      <w:tr>
+        <w:trPr>
+          <w:cnfStyle w:val="000000100000" w:firstRow="0" w:lastRow="0" w:firstColumn="0" w:lastColumn="0" w:oddVBand="0" w:evenVBand="0" w:oddHBand="1" w:evenHBand="0" w:firstRowFirstColumn="0" w:firstRowLastColumn="0" w:lastRowFirstColumn="0" w:lastRowLastColumn="0"/>
+        </w:trPr>
+        <w:tc>
+          <w:tcPr>
+            <w:cnfStyle w:val="001000000000" w:firstRow="0" w:lastRow="0" w:firstColumn="1" w:lastColumn="0" w:oddVBand="0" w:evenVBand="0" w:oddHBand="0" w:evenHBand="0" w:firstRowFirstColumn="0" w:firstRowLastColumn="0" w:lastRowFirstColumn="0" w:lastRowLastColumn="0"/>
+            <w:tcW w:w="903" w:type="dxa"/>
+          </w:tcPr>
+          <w:p>
+            <w:r>
+              <w:t>T55</w:t>
+            </w:r>
+          </w:p>
+        </w:tc>
+        <w:tc>
+          <w:tcPr>
+            <w:tcW w:w="6435" w:type="dxa"/>
+          </w:tcPr>
+          <w:p>
+            <w:pPr>
+              <w:cnfStyle w:val="000000100000" w:firstRow="0" w:lastRow="0" w:firstColumn="0" w:lastColumn="0" w:oddVBand="0" w:evenVBand="0" w:oddHBand="1" w:evenHBand="0" w:firstRowFirstColumn="0" w:firstRowLastColumn="0" w:lastRowFirstColumn="0" w:lastRowLastColumn="0"/>
+            </w:pPr>
+            <w:r>
+              <w:t>Write test cases</w:t>
+            </w:r>
+          </w:p>
+        </w:tc>
+        <w:tc>
+          <w:tcPr>
+            <w:tcW w:w="1086" w:type="dxa"/>
+          </w:tcPr>
+          <w:p>
+            <w:pPr>
+              <w:cnfStyle w:val="000000100000" w:firstRow="0" w:lastRow="0" w:firstColumn="0" w:lastColumn="0" w:oddVBand="0" w:evenVBand="0" w:oddHBand="1" w:evenHBand="0" w:firstRowFirstColumn="0" w:firstRowLastColumn="0" w:lastRowFirstColumn="0" w:lastRowLastColumn="0"/>
+            </w:pPr>
+            <w:r>
+              <w:t>1</w:t>
+            </w:r>
+          </w:p>
+        </w:tc>
+        <w:tc>
+          <w:tcPr>
+            <w:tcW w:w="768" w:type="dxa"/>
+          </w:tcPr>
+          <w:p>
+            <w:pPr>
+              <w:cnfStyle w:val="000000100000" w:firstRow="0" w:lastRow="0" w:firstColumn="0" w:lastColumn="0" w:oddVBand="0" w:evenVBand="0" w:oddHBand="1" w:evenHBand="0" w:firstRowFirstColumn="0" w:firstRowLastColumn="0" w:lastRowFirstColumn="0" w:lastRowLastColumn="0"/>
+            </w:pPr>
+          </w:p>
+        </w:tc>
+      </w:tr>
+      <w:tr>
+        <w:tc>
+          <w:tcPr>
+            <w:cnfStyle w:val="001000000000" w:firstRow="0" w:lastRow="0" w:firstColumn="1" w:lastColumn="0" w:oddVBand="0" w:evenVBand="0" w:oddHBand="0" w:evenHBand="0" w:firstRowFirstColumn="0" w:firstRowLastColumn="0" w:lastRowFirstColumn="0" w:lastRowLastColumn="0"/>
+            <w:tcW w:w="903" w:type="dxa"/>
+          </w:tcPr>
+          <w:p/>
+        </w:tc>
+        <w:tc>
+          <w:tcPr>
+            <w:tcW w:w="6435" w:type="dxa"/>
+          </w:tcPr>
+          <w:p>
+            <w:pPr>
+              <w:tabs>
+                <w:tab w:val="right" w:pos="6219"/>
+              </w:tabs>
+              <w:cnfStyle w:val="000000000000" w:firstRow="0" w:lastRow="0" w:firstColumn="0" w:lastColumn="0" w:oddVBand="0" w:evenVBand="0" w:oddHBand="0" w:evenHBand="0" w:firstRowFirstColumn="0" w:firstRowLastColumn="0" w:lastRowFirstColumn="0" w:lastRowLastColumn="0"/>
+            </w:pPr>
+            <w:r>
+              <w:t xml:space="preserve">Story Points: </w:t>
+            </w:r>
+            <w:r>
+              <w:t>2</w:t>
+            </w:r>
+            <w:r>
+              <w:tab/>
+              <w:t>Total Hours</w:t>
+            </w:r>
+            <w:r>
+              <w:t>:</w:t>
+            </w:r>
+          </w:p>
+        </w:tc>
+        <w:tc>
+          <w:tcPr>
+            <w:tcW w:w="1086" w:type="dxa"/>
+          </w:tcPr>
+          <w:p>
+            <w:pPr>
+              <w:cnfStyle w:val="000000000000" w:firstRow="0" w:lastRow="0" w:firstColumn="0" w:lastColumn="0" w:oddVBand="0" w:evenVBand="0" w:oddHBand="0" w:evenHBand="0" w:firstRowFirstColumn="0" w:firstRowLastColumn="0" w:lastRowFirstColumn="0" w:lastRowLastColumn="0"/>
+            </w:pPr>
+            <w:r>
+              <w:t>3</w:t>
+            </w:r>
+          </w:p>
+        </w:tc>
+        <w:tc>
+          <w:tcPr>
+            <w:tcW w:w="768" w:type="dxa"/>
+          </w:tcPr>
+          <w:p>
+            <w:pPr>
+              <w:cnfStyle w:val="000000000000" w:firstRow="0" w:lastRow="0" w:firstColumn="0" w:lastColumn="0" w:oddVBand="0" w:evenVBand="0" w:oddHBand="0" w:evenHBand="0" w:firstRowFirstColumn="0" w:firstRowLastColumn="0" w:lastRowFirstColumn="0" w:lastRowLastColumn="0"/>
+            </w:pPr>
+          </w:p>
+        </w:tc>
+      </w:tr>
+    </w:tbl>
+    <w:p>
+      <w:pPr>
+        <w:pStyle w:val="Heading2"/>
+        <w:spacing w:before="360"/>
+      </w:pPr>
+      <w:bookmarkStart w:id="27" w:name="_Toc302248776"/>
+      <w:r>
+        <w:t xml:space="preserve">Story </w:t>
+      </w:r>
+      <w:r>
+        <w:t>24</w:t>
+      </w:r>
+      <w:r>
+        <w:t xml:space="preserve">: </w:t>
+      </w:r>
+      <w:r>
+        <w:t>Tenant – See a photo of the property</w:t>
+      </w:r>
+      <w:bookmarkEnd w:id="27"/>
+    </w:p>
+    <w:tbl>
+      <w:tblPr>
+        <w:tblStyle w:val="LightList-Accent4"/>
+        <w:tblW w:w="0" w:type="auto"/>
+        <w:tblLook w:val="04A0" w:firstRow="1" w:lastRow="0" w:firstColumn="1" w:lastColumn="0" w:noHBand="0" w:noVBand="1"/>
+      </w:tblPr>
+      <w:tblGrid>
+        <w:gridCol w:w="903"/>
+        <w:gridCol w:w="6435"/>
+        <w:gridCol w:w="1086"/>
+        <w:gridCol w:w="768"/>
+      </w:tblGrid>
+      <w:tr>
+        <w:trPr>
+          <w:cnfStyle w:val="100000000000" w:firstRow="1" w:lastRow="0" w:firstColumn="0" w:lastColumn="0" w:oddVBand="0" w:evenVBand="0" w:oddHBand="0" w:evenHBand="0" w:firstRowFirstColumn="0" w:firstRowLastColumn="0" w:lastRowFirstColumn="0" w:lastRowLastColumn="0"/>
+        </w:trPr>
+        <w:tc>
+          <w:tcPr>
+            <w:cnfStyle w:val="001000000000" w:firstRow="0" w:lastRow="0" w:firstColumn="1" w:lastColumn="0" w:oddVBand="0" w:evenVBand="0" w:oddHBand="0" w:evenHBand="0" w:firstRowFirstColumn="0" w:firstRowLastColumn="0" w:lastRowFirstColumn="0" w:lastRowLastColumn="0"/>
+            <w:tcW w:w="903" w:type="dxa"/>
+          </w:tcPr>
+          <w:p>
+            <w:r>
+              <w:t>Task ID</w:t>
+            </w:r>
+          </w:p>
+        </w:tc>
+        <w:tc>
+          <w:tcPr>
+            <w:tcW w:w="6435" w:type="dxa"/>
+          </w:tcPr>
+          <w:p>
+            <w:pPr>
+              <w:cnfStyle w:val="100000000000" w:firstRow="1" w:lastRow="0" w:firstColumn="0" w:lastColumn="0" w:oddVBand="0" w:evenVBand="0" w:oddHBand="0" w:evenHBand="0" w:firstRowFirstColumn="0" w:firstRowLastColumn="0" w:lastRowFirstColumn="0" w:lastRowLastColumn="0"/>
+            </w:pPr>
+            <w:r>
+              <w:t>Task Description</w:t>
+            </w:r>
+          </w:p>
+        </w:tc>
+        <w:tc>
+          <w:tcPr>
+            <w:tcW w:w="1086" w:type="dxa"/>
+          </w:tcPr>
+          <w:p>
+            <w:pPr>
+              <w:cnfStyle w:val="100000000000" w:firstRow="1" w:lastRow="0" w:firstColumn="0" w:lastColumn="0" w:oddVBand="0" w:evenVBand="0" w:oddHBand="0" w:evenHBand="0" w:firstRowFirstColumn="0" w:firstRowLastColumn="0" w:lastRowFirstColumn="0" w:lastRowLastColumn="0"/>
+            </w:pPr>
+            <w:r>
+              <w:t>Estimate</w:t>
+            </w:r>
+          </w:p>
+        </w:tc>
+        <w:tc>
+          <w:tcPr>
+            <w:tcW w:w="768" w:type="dxa"/>
+          </w:tcPr>
+          <w:p>
+            <w:pPr>
+              <w:cnfStyle w:val="100000000000" w:firstRow="1" w:lastRow="0" w:firstColumn="0" w:lastColumn="0" w:oddVBand="0" w:evenVBand="0" w:oddHBand="0" w:evenHBand="0" w:firstRowFirstColumn="0" w:firstRowLastColumn="0" w:lastRowFirstColumn="0" w:lastRowLastColumn="0"/>
+            </w:pPr>
+            <w:r>
+              <w:t>Taken</w:t>
+            </w:r>
+          </w:p>
+        </w:tc>
+      </w:tr>
+      <w:tr>
+        <w:trPr>
+          <w:cnfStyle w:val="000000100000" w:firstRow="0" w:lastRow="0" w:firstColumn="0" w:lastColumn="0" w:oddVBand="0" w:evenVBand="0" w:oddHBand="1" w:evenHBand="0" w:firstRowFirstColumn="0" w:firstRowLastColumn="0" w:lastRowFirstColumn="0" w:lastRowLastColumn="0"/>
+        </w:trPr>
+        <w:tc>
+          <w:tcPr>
+            <w:cnfStyle w:val="001000000000" w:firstRow="0" w:lastRow="0" w:firstColumn="1" w:lastColumn="0" w:oddVBand="0" w:evenVBand="0" w:oddHBand="0" w:evenHBand="0" w:firstRowFirstColumn="0" w:firstRowLastColumn="0" w:lastRowFirstColumn="0" w:lastRowLastColumn="0"/>
+            <w:tcW w:w="903" w:type="dxa"/>
+          </w:tcPr>
+          <w:p>
+            <w:r>
+              <w:t>T62</w:t>
+            </w:r>
+          </w:p>
+        </w:tc>
+        <w:tc>
+          <w:tcPr>
+            <w:tcW w:w="6435" w:type="dxa"/>
+          </w:tcPr>
+          <w:p>
+            <w:pPr>
+              <w:cnfStyle w:val="000000100000" w:firstRow="0" w:lastRow="0" w:firstColumn="0" w:lastColumn="0" w:oddVBand="0" w:evenVBand="0" w:oddHBand="1" w:evenHBand="0" w:firstRowFirstColumn="0" w:firstRowLastColumn="0" w:lastRowFirstColumn="0" w:lastRowLastColumn="0"/>
+            </w:pPr>
+            <w:r>
+              <w:t>HTML code to display a photo for each property</w:t>
+            </w:r>
+          </w:p>
+        </w:tc>
+        <w:tc>
+          <w:tcPr>
+            <w:tcW w:w="1086" w:type="dxa"/>
+          </w:tcPr>
+          <w:p>
+            <w:pPr>
+              <w:cnfStyle w:val="000000100000" w:firstRow="0" w:lastRow="0" w:firstColumn="0" w:lastColumn="0" w:oddVBand="0" w:evenVBand="0" w:oddHBand="1" w:evenHBand="0" w:firstRowFirstColumn="0" w:firstRowLastColumn="0" w:lastRowFirstColumn="0" w:lastRowLastColumn="0"/>
+            </w:pPr>
+            <w:r>
+              <w:t>2</w:t>
+            </w:r>
+          </w:p>
+        </w:tc>
+        <w:tc>
+          <w:tcPr>
+            <w:tcW w:w="768" w:type="dxa"/>
+          </w:tcPr>
+          <w:p>
+            <w:pPr>
+              <w:cnfStyle w:val="000000100000" w:firstRow="0" w:lastRow="0" w:firstColumn="0" w:lastColumn="0" w:oddVBand="0" w:evenVBand="0" w:oddHBand="1" w:evenHBand="0" w:firstRowFirstColumn="0" w:firstRowLastColumn="0" w:lastRowFirstColumn="0" w:lastRowLastColumn="0"/>
+            </w:pPr>
+          </w:p>
+        </w:tc>
+      </w:tr>
+      <w:tr>
+        <w:tc>
+          <w:tcPr>
+            <w:cnfStyle w:val="001000000000" w:firstRow="0" w:lastRow="0" w:firstColumn="1" w:lastColumn="0" w:oddVBand="0" w:evenVBand="0" w:oddHBand="0" w:evenHBand="0" w:firstRowFirstColumn="0" w:firstRowLastColumn="0" w:lastRowFirstColumn="0" w:lastRowLastColumn="0"/>
+            <w:tcW w:w="903" w:type="dxa"/>
+          </w:tcPr>
+          <w:p>
+            <w:r>
+              <w:t>T63</w:t>
+            </w:r>
+          </w:p>
+        </w:tc>
+        <w:tc>
+          <w:tcPr>
+            <w:tcW w:w="6435" w:type="dxa"/>
+          </w:tcPr>
+          <w:p>
+            <w:pPr>
+              <w:cnfStyle w:val="000000000000" w:firstRow="0" w:lastRow="0" w:firstColumn="0" w:lastColumn="0" w:oddVBand="0" w:evenVBand="0" w:oddHBand="0" w:evenHBand="0" w:firstRowFirstColumn="0" w:firstRowLastColumn="0" w:lastRowFirstColumn="0" w:lastRowLastColumn="0"/>
+            </w:pPr>
+            <w:r>
+              <w:t>Write test cases</w:t>
+            </w:r>
+          </w:p>
+        </w:tc>
+        <w:tc>
+          <w:tcPr>
+            <w:tcW w:w="1086" w:type="dxa"/>
+          </w:tcPr>
+          <w:p>
+            <w:pPr>
+              <w:cnfStyle w:val="000000000000" w:firstRow="0" w:lastRow="0" w:firstColumn="0" w:lastColumn="0" w:oddVBand="0" w:evenVBand="0" w:oddHBand="0" w:evenHBand="0" w:firstRowFirstColumn="0" w:firstRowLastColumn="0" w:lastRowFirstColumn="0" w:lastRowLastColumn="0"/>
+            </w:pPr>
+            <w:r>
+              <w:t>1</w:t>
+            </w:r>
+          </w:p>
+        </w:tc>
+        <w:tc>
+          <w:tcPr>
+            <w:tcW w:w="768" w:type="dxa"/>
+          </w:tcPr>
+          <w:p>
+            <w:pPr>
+              <w:cnfStyle w:val="000000000000" w:firstRow="0" w:lastRow="0" w:firstColumn="0" w:lastColumn="0" w:oddVBand="0" w:evenVBand="0" w:oddHBand="0" w:evenHBand="0" w:firstRowFirstColumn="0" w:firstRowLastColumn="0" w:lastRowFirstColumn="0" w:lastRowLastColumn="0"/>
+            </w:pPr>
+          </w:p>
+        </w:tc>
+      </w:tr>
+      <w:tr>
+        <w:trPr>
+          <w:cnfStyle w:val="000000100000" w:firstRow="0" w:lastRow="0" w:firstColumn="0" w:lastColumn="0" w:oddVBand="0" w:evenVBand="0" w:oddHBand="1" w:evenHBand="0" w:firstRowFirstColumn="0" w:firstRowLastColumn="0" w:lastRowFirstColumn="0" w:lastRowLastColumn="0"/>
+        </w:trPr>
+        <w:tc>
+          <w:tcPr>
+            <w:cnfStyle w:val="001000000000" w:firstRow="0" w:lastRow="0" w:firstColumn="1" w:lastColumn="0" w:oddVBand="0" w:evenVBand="0" w:oddHBand="0" w:evenHBand="0" w:firstRowFirstColumn="0" w:firstRowLastColumn="0" w:lastRowFirstColumn="0" w:lastRowLastColumn="0"/>
+            <w:tcW w:w="903" w:type="dxa"/>
+          </w:tcPr>
+          <w:p/>
+        </w:tc>
+        <w:tc>
+          <w:tcPr>
+            <w:tcW w:w="6435" w:type="dxa"/>
+          </w:tcPr>
+          <w:p>
+            <w:pPr>
+              <w:tabs>
+                <w:tab w:val="right" w:pos="6219"/>
+              </w:tabs>
+              <w:cnfStyle w:val="000000100000" w:firstRow="0" w:lastRow="0" w:firstColumn="0" w:lastColumn="0" w:oddVBand="0" w:evenVBand="0" w:oddHBand="1" w:evenHBand="0" w:firstRowFirstColumn="0" w:firstRowLastColumn="0" w:lastRowFirstColumn="0" w:lastRowLastColumn="0"/>
+            </w:pPr>
+            <w:r>
+              <w:t xml:space="preserve">Story Points: </w:t>
+            </w:r>
+            <w:r>
+              <w:t>8</w:t>
+            </w:r>
+            <w:r>
+              <w:tab/>
+              <w:t>Total Hours:</w:t>
+            </w:r>
+          </w:p>
+        </w:tc>
+        <w:tc>
+          <w:tcPr>
+            <w:tcW w:w="1086" w:type="dxa"/>
+          </w:tcPr>
+          <w:p>
+            <w:pPr>
+              <w:cnfStyle w:val="000000100000" w:firstRow="0" w:lastRow="0" w:firstColumn="0" w:lastColumn="0" w:oddVBand="0" w:evenVBand="0" w:oddHBand="1" w:evenHBand="0" w:firstRowFirstColumn="0" w:firstRowLastColumn="0" w:lastRowFirstColumn="0" w:lastRowLastColumn="0"/>
+            </w:pPr>
+            <w:r>
+              <w:t>3</w:t>
+            </w:r>
+          </w:p>
+        </w:tc>
+        <w:tc>
+          <w:tcPr>
+            <w:tcW w:w="768" w:type="dxa"/>
+          </w:tcPr>
+          <w:p>
+            <w:pPr>
+              <w:cnfStyle w:val="000000100000" w:firstRow="0" w:lastRow="0" w:firstColumn="0" w:lastColumn="0" w:oddVBand="0" w:evenVBand="0" w:oddHBand="1" w:evenHBand="0" w:firstRowFirstColumn="0" w:firstRowLastColumn="0" w:lastRowFirstColumn="0" w:lastRowLastColumn="0"/>
+            </w:pPr>
+          </w:p>
+        </w:tc>
+      </w:tr>
+    </w:tbl>
+    <w:p>
+      <w:pPr>
+        <w:pStyle w:val="Heading2"/>
+        <w:spacing w:before="360"/>
+      </w:pPr>
+      <w:bookmarkStart w:id="28" w:name="_Toc302248777"/>
+      <w:r>
+        <w:t>Story 29</w:t>
+      </w:r>
+      <w:r>
+        <w:t xml:space="preserve">: </w:t>
+      </w:r>
+      <w:r>
+        <w:t>Tenant – Display property contact information</w:t>
+      </w:r>
+      <w:bookmarkEnd w:id="28"/>
+    </w:p>
+    <w:tbl>
+      <w:tblPr>
+        <w:tblStyle w:val="LightList-Accent4"/>
+        <w:tblW w:w="0" w:type="auto"/>
+        <w:tblLook w:val="04A0" w:firstRow="1" w:lastRow="0" w:firstColumn="1" w:lastColumn="0" w:noHBand="0" w:noVBand="1"/>
+      </w:tblPr>
+      <w:tblGrid>
+        <w:gridCol w:w="903"/>
+        <w:gridCol w:w="6435"/>
+        <w:gridCol w:w="1086"/>
+        <w:gridCol w:w="768"/>
+      </w:tblGrid>
+      <w:tr>
+        <w:trPr>
+          <w:cnfStyle w:val="100000000000" w:firstRow="1" w:lastRow="0" w:firstColumn="0" w:lastColumn="0" w:oddVBand="0" w:evenVBand="0" w:oddHBand="0" w:evenHBand="0" w:firstRowFirstColumn="0" w:firstRowLastColumn="0" w:lastRowFirstColumn="0" w:lastRowLastColumn="0"/>
+        </w:trPr>
+        <w:tc>
+          <w:tcPr>
+            <w:cnfStyle w:val="001000000000" w:firstRow="0" w:lastRow="0" w:firstColumn="1" w:lastColumn="0" w:oddVBand="0" w:evenVBand="0" w:oddHBand="0" w:evenHBand="0" w:firstRowFirstColumn="0" w:firstRowLastColumn="0" w:lastRowFirstColumn="0" w:lastRowLastColumn="0"/>
+            <w:tcW w:w="903" w:type="dxa"/>
+          </w:tcPr>
+          <w:p>
+            <w:r>
+              <w:t>Task ID</w:t>
+            </w:r>
+          </w:p>
+        </w:tc>
+        <w:tc>
+          <w:tcPr>
+            <w:tcW w:w="6435" w:type="dxa"/>
+          </w:tcPr>
+          <w:p>
+            <w:pPr>
+              <w:cnfStyle w:val="100000000000" w:firstRow="1" w:lastRow="0" w:firstColumn="0" w:lastColumn="0" w:oddVBand="0" w:evenVBand="0" w:oddHBand="0" w:evenHBand="0" w:firstRowFirstColumn="0" w:firstRowLastColumn="0" w:lastRowFirstColumn="0" w:lastRowLastColumn="0"/>
+            </w:pPr>
+            <w:r>
+              <w:t>Task Description</w:t>
+            </w:r>
+          </w:p>
+        </w:tc>
+        <w:tc>
+          <w:tcPr>
+            <w:tcW w:w="1086" w:type="dxa"/>
+          </w:tcPr>
+          <w:p>
+            <w:pPr>
+              <w:cnfStyle w:val="100000000000" w:firstRow="1" w:lastRow="0" w:firstColumn="0" w:lastColumn="0" w:oddVBand="0" w:evenVBand="0" w:oddHBand="0" w:evenHBand="0" w:firstRowFirstColumn="0" w:firstRowLastColumn="0" w:lastRowFirstColumn="0" w:lastRowLastColumn="0"/>
+            </w:pPr>
+            <w:r>
+              <w:t>Estimate</w:t>
+            </w:r>
+          </w:p>
+        </w:tc>
+        <w:tc>
+          <w:tcPr>
+            <w:tcW w:w="768" w:type="dxa"/>
+          </w:tcPr>
+          <w:p>
+            <w:pPr>
+              <w:cnfStyle w:val="100000000000" w:firstRow="1" w:lastRow="0" w:firstColumn="0" w:lastColumn="0" w:oddVBand="0" w:evenVBand="0" w:oddHBand="0" w:evenHBand="0" w:firstRowFirstColumn="0" w:firstRowLastColumn="0" w:lastRowFirstColumn="0" w:lastRowLastColumn="0"/>
+            </w:pPr>
+            <w:r>
+              <w:t>Taken</w:t>
+            </w:r>
+          </w:p>
+        </w:tc>
+      </w:tr>
+      <w:tr>
+        <w:trPr>
+          <w:cnfStyle w:val="000000100000" w:firstRow="0" w:lastRow="0" w:firstColumn="0" w:lastColumn="0" w:oddVBand="0" w:evenVBand="0" w:oddHBand="1" w:evenHBand="0" w:firstRowFirstColumn="0" w:firstRowLastColumn="0" w:lastRowFirstColumn="0" w:lastRowLastColumn="0"/>
+        </w:trPr>
+        <w:tc>
+          <w:tcPr>
+            <w:cnfStyle w:val="001000000000" w:firstRow="0" w:lastRow="0" w:firstColumn="1" w:lastColumn="0" w:oddVBand="0" w:evenVBand="0" w:oddHBand="0" w:evenHBand="0" w:firstRowFirstColumn="0" w:firstRowLastColumn="0" w:lastRowFirstColumn="0" w:lastRowLastColumn="0"/>
+            <w:tcW w:w="903" w:type="dxa"/>
+          </w:tcPr>
+          <w:p>
+            <w:r>
+              <w:t>T39</w:t>
+            </w:r>
+          </w:p>
+        </w:tc>
+        <w:tc>
+          <w:tcPr>
+            <w:tcW w:w="6435" w:type="dxa"/>
+          </w:tcPr>
+          <w:p>
+            <w:pPr>
+              <w:cnfStyle w:val="000000100000" w:firstRow="0" w:lastRow="0" w:firstColumn="0" w:lastColumn="0" w:oddVBand="0" w:evenVBand="0" w:oddHBand="1" w:evenHBand="0" w:firstRowFirstColumn="0" w:firstRowLastColumn="0" w:lastRowFirstColumn="0" w:lastRowLastColumn="0"/>
+            </w:pPr>
+            <w:r>
+              <w:t>Create database</w:t>
+            </w:r>
+          </w:p>
+        </w:tc>
+        <w:tc>
+          <w:tcPr>
+            <w:tcW w:w="1086" w:type="dxa"/>
+          </w:tcPr>
+          <w:p>
+            <w:pPr>
+              <w:cnfStyle w:val="000000100000" w:firstRow="0" w:lastRow="0" w:firstColumn="0" w:lastColumn="0" w:oddVBand="0" w:evenVBand="0" w:oddHBand="1" w:evenHBand="0" w:firstRowFirstColumn="0" w:firstRowLastColumn="0" w:lastRowFirstColumn="0" w:lastRowLastColumn="0"/>
+            </w:pPr>
+            <w:r>
+              <w:t>4</w:t>
+            </w:r>
+          </w:p>
+        </w:tc>
+        <w:tc>
+          <w:tcPr>
+            <w:tcW w:w="768" w:type="dxa"/>
+          </w:tcPr>
+          <w:p>
+            <w:pPr>
+              <w:cnfStyle w:val="000000100000" w:firstRow="0" w:lastRow="0" w:firstColumn="0" w:lastColumn="0" w:oddVBand="0" w:evenVBand="0" w:oddHBand="1" w:evenHBand="0" w:firstRowFirstColumn="0" w:firstRowLastColumn="0" w:lastRowFirstColumn="0" w:lastRowLastColumn="0"/>
+            </w:pPr>
+          </w:p>
+        </w:tc>
+      </w:tr>
+      <w:tr>
+        <w:tc>
+          <w:tcPr>
+            <w:cnfStyle w:val="001000000000" w:firstRow="0" w:lastRow="0" w:firstColumn="1" w:lastColumn="0" w:oddVBand="0" w:evenVBand="0" w:oddHBand="0" w:evenHBand="0" w:firstRowFirstColumn="0" w:firstRowLastColumn="0" w:lastRowFirstColumn="0" w:lastRowLastColumn="0"/>
+            <w:tcW w:w="903" w:type="dxa"/>
+          </w:tcPr>
+          <w:p>
+            <w:r>
+              <w:t>T40</w:t>
+            </w:r>
+          </w:p>
+        </w:tc>
+        <w:tc>
+          <w:tcPr>
+            <w:tcW w:w="6435" w:type="dxa"/>
+          </w:tcPr>
+          <w:p>
+            <w:pPr>
+              <w:cnfStyle w:val="000000000000" w:firstRow="0" w:lastRow="0" w:firstColumn="0" w:lastColumn="0" w:oddVBand="0" w:evenVBand="0" w:oddHBand="0" w:evenHBand="0" w:firstRowFirstColumn="0" w:firstRowLastColumn="0" w:lastRowFirstColumn="0" w:lastRowLastColumn="0"/>
+            </w:pPr>
+            <w:r>
+              <w:t>Create homepage and layout</w:t>
+            </w:r>
+          </w:p>
+        </w:tc>
+        <w:tc>
+          <w:tcPr>
+            <w:tcW w:w="1086" w:type="dxa"/>
+          </w:tcPr>
+          <w:p>
+            <w:pPr>
+              <w:cnfStyle w:val="000000000000" w:firstRow="0" w:lastRow="0" w:firstColumn="0" w:lastColumn="0" w:oddVBand="0" w:evenVBand="0" w:oddHBand="0" w:evenHBand="0" w:firstRowFirstColumn="0" w:firstRowLastColumn="0" w:lastRowFirstColumn="0" w:lastRowLastColumn="0"/>
+            </w:pPr>
+            <w:r>
+              <w:t>2</w:t>
+            </w:r>
+          </w:p>
+        </w:tc>
+        <w:tc>
+          <w:tcPr>
+            <w:tcW w:w="768" w:type="dxa"/>
+          </w:tcPr>
+          <w:p>
+            <w:pPr>
+              <w:cnfStyle w:val="000000000000" w:firstRow="0" w:lastRow="0" w:firstColumn="0" w:lastColumn="0" w:oddVBand="0" w:evenVBand="0" w:oddHBand="0" w:evenHBand="0" w:firstRowFirstColumn="0" w:firstRowLastColumn="0" w:lastRowFirstColumn="0" w:lastRowLastColumn="0"/>
+            </w:pPr>
+          </w:p>
+        </w:tc>
+      </w:tr>
+      <w:tr>
+        <w:trPr>
+          <w:cnfStyle w:val="000000100000" w:firstRow="0" w:lastRow="0" w:firstColumn="0" w:lastColumn="0" w:oddVBand="0" w:evenVBand="0" w:oddHBand="1" w:evenHBand="0" w:firstRowFirstColumn="0" w:firstRowLastColumn="0" w:lastRowFirstColumn="0" w:lastRowLastColumn="0"/>
+        </w:trPr>
+        <w:tc>
+          <w:tcPr>
+            <w:cnfStyle w:val="001000000000" w:firstRow="0" w:lastRow="0" w:firstColumn="1" w:lastColumn="0" w:oddVBand="0" w:evenVBand="0" w:oddHBand="0" w:evenHBand="0" w:firstRowFirstColumn="0" w:firstRowLastColumn="0" w:lastRowFirstColumn="0" w:lastRowLastColumn="0"/>
+            <w:tcW w:w="903" w:type="dxa"/>
+          </w:tcPr>
+          <w:p>
+            <w:r>
+              <w:t>T41</w:t>
+            </w:r>
+          </w:p>
+        </w:tc>
+        <w:tc>
+          <w:tcPr>
+            <w:tcW w:w="6435" w:type="dxa"/>
+          </w:tcPr>
+          <w:p>
+            <w:pPr>
+              <w:cnfStyle w:val="000000100000" w:firstRow="0" w:lastRow="0" w:firstColumn="0" w:lastColumn="0" w:oddVBand="0" w:evenVBand="0" w:oddHBand="1" w:evenHBand="0" w:firstRowFirstColumn="0" w:firstRowLastColumn="0" w:lastRowFirstColumn="0" w:lastRowLastColumn="0"/>
+            </w:pPr>
+            <w:r>
+              <w:t>Create listings page</w:t>
+            </w:r>
+          </w:p>
+        </w:tc>
+        <w:tc>
+          <w:tcPr>
+            <w:tcW w:w="1086" w:type="dxa"/>
+          </w:tcPr>
+          <w:p>
+            <w:pPr>
+              <w:cnfStyle w:val="000000100000" w:firstRow="0" w:lastRow="0" w:firstColumn="0" w:lastColumn="0" w:oddVBand="0" w:evenVBand="0" w:oddHBand="1" w:evenHBand="0" w:firstRowFirstColumn="0" w:firstRowLastColumn="0" w:lastRowFirstColumn="0" w:lastRowLastColumn="0"/>
+            </w:pPr>
+            <w:r>
+              <w:t>2</w:t>
+            </w:r>
+          </w:p>
+        </w:tc>
+        <w:tc>
+          <w:tcPr>
+            <w:tcW w:w="768" w:type="dxa"/>
+          </w:tcPr>
+          <w:p>
+            <w:pPr>
+              <w:cnfStyle w:val="000000100000" w:firstRow="0" w:lastRow="0" w:firstColumn="0" w:lastColumn="0" w:oddVBand="0" w:evenVBand="0" w:oddHBand="1" w:evenHBand="0" w:firstRowFirstColumn="0" w:firstRowLastColumn="0" w:lastRowFirstColumn="0" w:lastRowLastColumn="0"/>
+            </w:pPr>
+          </w:p>
+        </w:tc>
+      </w:tr>
+      <w:tr>
+        <w:tc>
+          <w:tcPr>
+            <w:cnfStyle w:val="001000000000" w:firstRow="0" w:lastRow="0" w:firstColumn="1" w:lastColumn="0" w:oddVBand="0" w:evenVBand="0" w:oddHBand="0" w:evenHBand="0" w:firstRowFirstColumn="0" w:firstRowLastColumn="0" w:lastRowFirstColumn="0" w:lastRowLastColumn="0"/>
+            <w:tcW w:w="903" w:type="dxa"/>
+          </w:tcPr>
+          <w:p>
+            <w:r>
+              <w:t>T42</w:t>
+            </w:r>
+          </w:p>
+        </w:tc>
+        <w:tc>
+          <w:tcPr>
+            <w:tcW w:w="6435" w:type="dxa"/>
+          </w:tcPr>
+          <w:p>
+            <w:pPr>
+              <w:cnfStyle w:val="000000000000" w:firstRow="0" w:lastRow="0" w:firstColumn="0" w:lastColumn="0" w:oddVBand="0" w:evenVBand="0" w:oddHBand="0" w:evenHBand="0" w:firstRowFirstColumn="0" w:firstRowLastColumn="0" w:lastRowFirstColumn="0" w:lastRowLastColumn="0"/>
+            </w:pPr>
+            <w:r>
+              <w:t>Write test cases</w:t>
+            </w:r>
+          </w:p>
+        </w:tc>
+        <w:tc>
+          <w:tcPr>
+            <w:tcW w:w="1086" w:type="dxa"/>
+          </w:tcPr>
+          <w:p>
+            <w:pPr>
+              <w:cnfStyle w:val="000000000000" w:firstRow="0" w:lastRow="0" w:firstColumn="0" w:lastColumn="0" w:oddVBand="0" w:evenVBand="0" w:oddHBand="0" w:evenHBand="0" w:firstRowFirstColumn="0" w:firstRowLastColumn="0" w:lastRowFirstColumn="0" w:lastRowLastColumn="0"/>
+            </w:pPr>
+            <w:r>
+              <w:t>1</w:t>
+            </w:r>
+          </w:p>
+        </w:tc>
+        <w:tc>
+          <w:tcPr>
+            <w:tcW w:w="768" w:type="dxa"/>
+          </w:tcPr>
+          <w:p>
+            <w:pPr>
+              <w:cnfStyle w:val="000000000000" w:firstRow="0" w:lastRow="0" w:firstColumn="0" w:lastColumn="0" w:oddVBand="0" w:evenVBand="0" w:oddHBand="0" w:evenHBand="0" w:firstRowFirstColumn="0" w:firstRowLastColumn="0" w:lastRowFirstColumn="0" w:lastRowLastColumn="0"/>
+            </w:pPr>
+          </w:p>
+        </w:tc>
+      </w:tr>
+      <w:tr>
+        <w:trPr>
+          <w:cnfStyle w:val="000000100000" w:firstRow="0" w:lastRow="0" w:firstColumn="0" w:lastColumn="0" w:oddVBand="0" w:evenVBand="0" w:oddHBand="1" w:evenHBand="0" w:firstRowFirstColumn="0" w:firstRowLastColumn="0" w:lastRowFirstColumn="0" w:lastRowLastColumn="0"/>
+        </w:trPr>
+        <w:tc>
+          <w:tcPr>
+            <w:cnfStyle w:val="001000000000" w:firstRow="0" w:lastRow="0" w:firstColumn="1" w:lastColumn="0" w:oddVBand="0" w:evenVBand="0" w:oddHBand="0" w:evenHBand="0" w:firstRowFirstColumn="0" w:firstRowLastColumn="0" w:lastRowFirstColumn="0" w:lastRowLastColumn="0"/>
+            <w:tcW w:w="903" w:type="dxa"/>
+          </w:tcPr>
+          <w:p/>
+        </w:tc>
+        <w:tc>
+          <w:tcPr>
+            <w:tcW w:w="6435" w:type="dxa"/>
+          </w:tcPr>
+          <w:p>
+            <w:pPr>
+              <w:tabs>
+                <w:tab w:val="right" w:pos="6219"/>
+              </w:tabs>
+              <w:cnfStyle w:val="000000100000" w:firstRow="0" w:lastRow="0" w:firstColumn="0" w:lastColumn="0" w:oddVBand="0" w:evenVBand="0" w:oddHBand="1" w:evenHBand="0" w:firstRowFirstColumn="0" w:firstRowLastColumn="0" w:lastRowFirstColumn="0" w:lastRowLastColumn="0"/>
+            </w:pPr>
+            <w:r>
+              <w:t xml:space="preserve">Story Points: </w:t>
+            </w:r>
+            <w:r>
+              <w:t>8</w:t>
+            </w:r>
+            <w:r>
+              <w:tab/>
+              <w:t>Total Hours:</w:t>
+            </w:r>
+          </w:p>
+        </w:tc>
+        <w:tc>
+          <w:tcPr>
+            <w:tcW w:w="1086" w:type="dxa"/>
+          </w:tcPr>
+          <w:p>
+            <w:pPr>
+              <w:cnfStyle w:val="000000100000" w:firstRow="0" w:lastRow="0" w:firstColumn="0" w:lastColumn="0" w:oddVBand="0" w:evenVBand="0" w:oddHBand="1" w:evenHBand="0" w:firstRowFirstColumn="0" w:firstRowLastColumn="0" w:lastRowFirstColumn="0" w:lastRowLastColumn="0"/>
+            </w:pPr>
+            <w:r>
+              <w:t>9</w:t>
+            </w:r>
+          </w:p>
+        </w:tc>
+        <w:tc>
+          <w:tcPr>
+            <w:tcW w:w="768" w:type="dxa"/>
+          </w:tcPr>
+          <w:p>
+            <w:pPr>
+              <w:cnfStyle w:val="000000100000" w:firstRow="0" w:lastRow="0" w:firstColumn="0" w:lastColumn="0" w:oddVBand="0" w:evenVBand="0" w:oddHBand="1" w:evenHBand="0" w:firstRowFirstColumn="0" w:firstRowLastColumn="0" w:lastRowFirstColumn="0" w:lastRowLastColumn="0"/>
+            </w:pPr>
+          </w:p>
+        </w:tc>
+      </w:tr>
+    </w:tbl>
+    <w:p>
+      <w:pPr>
+        <w:pStyle w:val="Heading2"/>
+        <w:spacing w:before="360"/>
+      </w:pPr>
+      <w:bookmarkStart w:id="29" w:name="_Toc302248778"/>
+      <w:r>
+        <w:lastRenderedPageBreak/>
+        <w:t xml:space="preserve">Story </w:t>
+      </w:r>
+      <w:r>
+        <w:t>31</w:t>
+      </w:r>
+      <w:r>
+        <w:t xml:space="preserve">: </w:t>
+      </w:r>
+      <w:r>
+        <w:t>Tenant – Display property contact information</w:t>
+      </w:r>
+      <w:bookmarkEnd w:id="29"/>
+    </w:p>
+    <w:tbl>
+      <w:tblPr>
+        <w:tblStyle w:val="LightList-Accent4"/>
+        <w:tblW w:w="0" w:type="auto"/>
+        <w:tblLook w:val="04A0" w:firstRow="1" w:lastRow="0" w:firstColumn="1" w:lastColumn="0" w:noHBand="0" w:noVBand="1"/>
+      </w:tblPr>
+      <w:tblGrid>
+        <w:gridCol w:w="903"/>
+        <w:gridCol w:w="6435"/>
+        <w:gridCol w:w="1086"/>
+        <w:gridCol w:w="768"/>
+      </w:tblGrid>
+      <w:tr>
+        <w:trPr>
+          <w:cnfStyle w:val="100000000000" w:firstRow="1" w:lastRow="0" w:firstColumn="0" w:lastColumn="0" w:oddVBand="0" w:evenVBand="0" w:oddHBand="0" w:evenHBand="0" w:firstRowFirstColumn="0" w:firstRowLastColumn="0" w:lastRowFirstColumn="0" w:lastRowLastColumn="0"/>
+        </w:trPr>
+        <w:tc>
+          <w:tcPr>
+            <w:cnfStyle w:val="001000000000" w:firstRow="0" w:lastRow="0" w:firstColumn="1" w:lastColumn="0" w:oddVBand="0" w:evenVBand="0" w:oddHBand="0" w:evenHBand="0" w:firstRowFirstColumn="0" w:firstRowLastColumn="0" w:lastRowFirstColumn="0" w:lastRowLastColumn="0"/>
+            <w:tcW w:w="903" w:type="dxa"/>
+          </w:tcPr>
+          <w:p>
+            <w:r>
+              <w:t>Task ID</w:t>
+            </w:r>
+          </w:p>
+        </w:tc>
+        <w:tc>
+          <w:tcPr>
+            <w:tcW w:w="6435" w:type="dxa"/>
+          </w:tcPr>
+          <w:p>
+            <w:pPr>
+              <w:cnfStyle w:val="100000000000" w:firstRow="1" w:lastRow="0" w:firstColumn="0" w:lastColumn="0" w:oddVBand="0" w:evenVBand="0" w:oddHBand="0" w:evenHBand="0" w:firstRowFirstColumn="0" w:firstRowLastColumn="0" w:lastRowFirstColumn="0" w:lastRowLastColumn="0"/>
+            </w:pPr>
+            <w:r>
+              <w:t>Task Description</w:t>
+            </w:r>
+          </w:p>
+        </w:tc>
+        <w:tc>
+          <w:tcPr>
+            <w:tcW w:w="1086" w:type="dxa"/>
+          </w:tcPr>
+          <w:p>
+            <w:pPr>
+              <w:cnfStyle w:val="100000000000" w:firstRow="1" w:lastRow="0" w:firstColumn="0" w:lastColumn="0" w:oddVBand="0" w:evenVBand="0" w:oddHBand="0" w:evenHBand="0" w:firstRowFirstColumn="0" w:firstRowLastColumn="0" w:lastRowFirstColumn="0" w:lastRowLastColumn="0"/>
+            </w:pPr>
+            <w:r>
+              <w:t>Estimate</w:t>
+            </w:r>
+          </w:p>
+        </w:tc>
+        <w:tc>
+          <w:tcPr>
+            <w:tcW w:w="768" w:type="dxa"/>
+          </w:tcPr>
+          <w:p>
+            <w:pPr>
+              <w:cnfStyle w:val="100000000000" w:firstRow="1" w:lastRow="0" w:firstColumn="0" w:lastColumn="0" w:oddVBand="0" w:evenVBand="0" w:oddHBand="0" w:evenHBand="0" w:firstRowFirstColumn="0" w:firstRowLastColumn="0" w:lastRowFirstColumn="0" w:lastRowLastColumn="0"/>
+            </w:pPr>
+            <w:r>
+              <w:t>Taken</w:t>
+            </w:r>
+          </w:p>
+        </w:tc>
+      </w:tr>
+      <w:tr>
+        <w:trPr>
+          <w:cnfStyle w:val="000000100000" w:firstRow="0" w:lastRow="0" w:firstColumn="0" w:lastColumn="0" w:oddVBand="0" w:evenVBand="0" w:oddHBand="1" w:evenHBand="0" w:firstRowFirstColumn="0" w:firstRowLastColumn="0" w:lastRowFirstColumn="0" w:lastRowLastColumn="0"/>
+        </w:trPr>
+        <w:tc>
+          <w:tcPr>
+            <w:cnfStyle w:val="001000000000" w:firstRow="0" w:lastRow="0" w:firstColumn="1" w:lastColumn="0" w:oddVBand="0" w:evenVBand="0" w:oddHBand="0" w:evenHBand="0" w:firstRowFirstColumn="0" w:firstRowLastColumn="0" w:lastRowFirstColumn="0" w:lastRowLastColumn="0"/>
+            <w:tcW w:w="903" w:type="dxa"/>
+          </w:tcPr>
+          <w:p>
+            <w:r>
+              <w:t>T50</w:t>
+            </w:r>
+          </w:p>
+        </w:tc>
+        <w:tc>
+          <w:tcPr>
+            <w:tcW w:w="6435" w:type="dxa"/>
+          </w:tcPr>
+          <w:p>
+            <w:pPr>
+              <w:cnfStyle w:val="000000100000" w:firstRow="0" w:lastRow="0" w:firstColumn="0" w:lastColumn="0" w:oddVBand="0" w:evenVBand="0" w:oddHBand="1" w:evenHBand="0" w:firstRowFirstColumn="0" w:firstRowLastColumn="0" w:lastRowFirstColumn="0" w:lastRowLastColumn="0"/>
+            </w:pPr>
+            <w:r>
+              <w:t>Code to retrieve contact information form database for a property</w:t>
+            </w:r>
+          </w:p>
+        </w:tc>
+        <w:tc>
+          <w:tcPr>
+            <w:tcW w:w="1086" w:type="dxa"/>
+          </w:tcPr>
+          <w:p>
+            <w:pPr>
+              <w:cnfStyle w:val="000000100000" w:firstRow="0" w:lastRow="0" w:firstColumn="0" w:lastColumn="0" w:oddVBand="0" w:evenVBand="0" w:oddHBand="1" w:evenHBand="0" w:firstRowFirstColumn="0" w:firstRowLastColumn="0" w:lastRowFirstColumn="0" w:lastRowLastColumn="0"/>
+            </w:pPr>
+            <w:r>
+              <w:t>1</w:t>
+            </w:r>
+          </w:p>
+        </w:tc>
+        <w:tc>
+          <w:tcPr>
+            <w:tcW w:w="768" w:type="dxa"/>
+          </w:tcPr>
+          <w:p>
+            <w:pPr>
+              <w:cnfStyle w:val="000000100000" w:firstRow="0" w:lastRow="0" w:firstColumn="0" w:lastColumn="0" w:oddVBand="0" w:evenVBand="0" w:oddHBand="1" w:evenHBand="0" w:firstRowFirstColumn="0" w:firstRowLastColumn="0" w:lastRowFirstColumn="0" w:lastRowLastColumn="0"/>
+            </w:pPr>
+          </w:p>
+        </w:tc>
+      </w:tr>
+      <w:tr>
+        <w:tc>
+          <w:tcPr>
+            <w:cnfStyle w:val="001000000000" w:firstRow="0" w:lastRow="0" w:firstColumn="1" w:lastColumn="0" w:oddVBand="0" w:evenVBand="0" w:oddHBand="0" w:evenHBand="0" w:firstRowFirstColumn="0" w:firstRowLastColumn="0" w:lastRowFirstColumn="0" w:lastRowLastColumn="0"/>
+            <w:tcW w:w="903" w:type="dxa"/>
+          </w:tcPr>
+          <w:p>
+            <w:r>
+              <w:t>T51</w:t>
+            </w:r>
+          </w:p>
+        </w:tc>
+        <w:tc>
+          <w:tcPr>
+            <w:tcW w:w="6435" w:type="dxa"/>
+          </w:tcPr>
+          <w:p>
+            <w:pPr>
+              <w:cnfStyle w:val="000000000000" w:firstRow="0" w:lastRow="0" w:firstColumn="0" w:lastColumn="0" w:oddVBand="0" w:evenVBand="0" w:oddHBand="0" w:evenHBand="0" w:firstRowFirstColumn="0" w:firstRowLastColumn="0" w:lastRowFirstColumn="0" w:lastRowLastColumn="0"/>
+            </w:pPr>
+            <w:r>
+              <w:t>Code to display contact information to individual page template</w:t>
+            </w:r>
+          </w:p>
+        </w:tc>
+        <w:tc>
+          <w:tcPr>
+            <w:tcW w:w="1086" w:type="dxa"/>
+          </w:tcPr>
+          <w:p>
+            <w:pPr>
+              <w:cnfStyle w:val="000000000000" w:firstRow="0" w:lastRow="0" w:firstColumn="0" w:lastColumn="0" w:oddVBand="0" w:evenVBand="0" w:oddHBand="0" w:evenHBand="0" w:firstRowFirstColumn="0" w:firstRowLastColumn="0" w:lastRowFirstColumn="0" w:lastRowLastColumn="0"/>
+            </w:pPr>
+            <w:r>
+              <w:t>1</w:t>
+            </w:r>
+          </w:p>
+        </w:tc>
+        <w:tc>
+          <w:tcPr>
+            <w:tcW w:w="768" w:type="dxa"/>
+          </w:tcPr>
+          <w:p>
+            <w:pPr>
+              <w:cnfStyle w:val="000000000000" w:firstRow="0" w:lastRow="0" w:firstColumn="0" w:lastColumn="0" w:oddVBand="0" w:evenVBand="0" w:oddHBand="0" w:evenHBand="0" w:firstRowFirstColumn="0" w:firstRowLastColumn="0" w:lastRowFirstColumn="0" w:lastRowLastColumn="0"/>
+            </w:pPr>
+          </w:p>
+        </w:tc>
+      </w:tr>
+      <w:tr>
+        <w:trPr>
+          <w:cnfStyle w:val="000000100000" w:firstRow="0" w:lastRow="0" w:firstColumn="0" w:lastColumn="0" w:oddVBand="0" w:evenVBand="0" w:oddHBand="1" w:evenHBand="0" w:firstRowFirstColumn="0" w:firstRowLastColumn="0" w:lastRowFirstColumn="0" w:lastRowLastColumn="0"/>
+        </w:trPr>
+        <w:tc>
+          <w:tcPr>
+            <w:cnfStyle w:val="001000000000" w:firstRow="0" w:lastRow="0" w:firstColumn="1" w:lastColumn="0" w:oddVBand="0" w:evenVBand="0" w:oddHBand="0" w:evenHBand="0" w:firstRowFirstColumn="0" w:firstRowLastColumn="0" w:lastRowFirstColumn="0" w:lastRowLastColumn="0"/>
+            <w:tcW w:w="903" w:type="dxa"/>
+          </w:tcPr>
+          <w:p>
+            <w:r>
+              <w:t>T52</w:t>
+            </w:r>
+          </w:p>
+        </w:tc>
+        <w:tc>
+          <w:tcPr>
+            <w:tcW w:w="6435" w:type="dxa"/>
+          </w:tcPr>
+          <w:p>
+            <w:pPr>
+              <w:cnfStyle w:val="000000100000" w:firstRow="0" w:lastRow="0" w:firstColumn="0" w:lastColumn="0" w:oddVBand="0" w:evenVBand="0" w:oddHBand="1" w:evenHBand="0" w:firstRowFirstColumn="0" w:firstRowLastColumn="0" w:lastRowFirstColumn="0" w:lastRowLastColumn="0"/>
+            </w:pPr>
+            <w:r>
+              <w:t>Write test cases</w:t>
+            </w:r>
+          </w:p>
+        </w:tc>
+        <w:tc>
+          <w:tcPr>
+            <w:tcW w:w="1086" w:type="dxa"/>
+          </w:tcPr>
+          <w:p>
+            <w:pPr>
+              <w:cnfStyle w:val="000000100000" w:firstRow="0" w:lastRow="0" w:firstColumn="0" w:lastColumn="0" w:oddVBand="0" w:evenVBand="0" w:oddHBand="1" w:evenHBand="0" w:firstRowFirstColumn="0" w:firstRowLastColumn="0" w:lastRowFirstColumn="0" w:lastRowLastColumn="0"/>
+            </w:pPr>
+            <w:r>
+              <w:t>1</w:t>
+            </w:r>
+          </w:p>
+        </w:tc>
+        <w:tc>
+          <w:tcPr>
+            <w:tcW w:w="768" w:type="dxa"/>
+          </w:tcPr>
+          <w:p>
+            <w:pPr>
+              <w:cnfStyle w:val="000000100000" w:firstRow="0" w:lastRow="0" w:firstColumn="0" w:lastColumn="0" w:oddVBand="0" w:evenVBand="0" w:oddHBand="1" w:evenHBand="0" w:firstRowFirstColumn="0" w:firstRowLastColumn="0" w:lastRowFirstColumn="0" w:lastRowLastColumn="0"/>
+            </w:pPr>
+          </w:p>
+        </w:tc>
+      </w:tr>
+      <w:tr>
+        <w:tc>
+          <w:tcPr>
+            <w:cnfStyle w:val="001000000000" w:firstRow="0" w:lastRow="0" w:firstColumn="1" w:lastColumn="0" w:oddVBand="0" w:evenVBand="0" w:oddHBand="0" w:evenHBand="0" w:firstRowFirstColumn="0" w:firstRowLastColumn="0" w:lastRowFirstColumn="0" w:lastRowLastColumn="0"/>
+            <w:tcW w:w="903" w:type="dxa"/>
+          </w:tcPr>
+          <w:p/>
+        </w:tc>
+        <w:tc>
+          <w:tcPr>
+            <w:tcW w:w="6435" w:type="dxa"/>
+          </w:tcPr>
+          <w:p>
+            <w:pPr>
+              <w:tabs>
+                <w:tab w:val="right" w:pos="6219"/>
+              </w:tabs>
+              <w:cnfStyle w:val="000000000000" w:firstRow="0" w:lastRow="0" w:firstColumn="0" w:lastColumn="0" w:oddVBand="0" w:evenVBand="0" w:oddHBand="0" w:evenHBand="0" w:firstRowFirstColumn="0" w:firstRowLastColumn="0" w:lastRowFirstColumn="0" w:lastRowLastColumn="0"/>
+            </w:pPr>
+            <w:r>
+              <w:t xml:space="preserve">Story Points: </w:t>
+            </w:r>
+            <w:r>
+              <w:t>2</w:t>
+            </w:r>
+            <w:r>
+              <w:tab/>
+              <w:t>Total Hours:</w:t>
+            </w:r>
+          </w:p>
+        </w:tc>
+        <w:tc>
+          <w:tcPr>
+            <w:tcW w:w="1086" w:type="dxa"/>
+          </w:tcPr>
+          <w:p>
+            <w:pPr>
+              <w:cnfStyle w:val="000000000000" w:firstRow="0" w:lastRow="0" w:firstColumn="0" w:lastColumn="0" w:oddVBand="0" w:evenVBand="0" w:oddHBand="0" w:evenHBand="0" w:firstRowFirstColumn="0" w:firstRowLastColumn="0" w:lastRowFirstColumn="0" w:lastRowLastColumn="0"/>
+            </w:pPr>
+            <w:r>
+              <w:t>3</w:t>
+            </w:r>
+          </w:p>
+        </w:tc>
+        <w:tc>
+          <w:tcPr>
+            <w:tcW w:w="768" w:type="dxa"/>
+          </w:tcPr>
+          <w:p>
+            <w:pPr>
+              <w:cnfStyle w:val="000000000000" w:firstRow="0" w:lastRow="0" w:firstColumn="0" w:lastColumn="0" w:oddVBand="0" w:evenVBand="0" w:oddHBand="0" w:evenHBand="0" w:firstRowFirstColumn="0" w:firstRowLastColumn="0" w:lastRowFirstColumn="0" w:lastRowLastColumn="0"/>
+            </w:pPr>
+          </w:p>
+        </w:tc>
+      </w:tr>
+    </w:tbl>
+    <w:p>
+      <w:pPr>
+        <w:pStyle w:val="Heading2"/>
+        <w:spacing w:before="360"/>
+      </w:pPr>
+      <w:bookmarkStart w:id="30" w:name="_Toc302248779"/>
       <w:r>
         <w:t>Story 45</w:t>
       </w:r>
@@ -9037,7 +9254,7 @@
       <w:r>
         <w:t>Tenant – Individual property page</w:t>
       </w:r>
-      <w:bookmarkEnd w:id="26"/>
+      <w:bookmarkEnd w:id="30"/>
     </w:p>
     <w:tbl>
       <w:tblPr>
@@ -9424,7 +9641,6 @@
         <w:docPartUnique/>
       </w:docPartObj>
     </w:sdtPr>
-    <w:sdtEndPr/>
     <w:sdtContent>
       <w:p>
         <w:pPr>
@@ -9444,7 +9660,7 @@
           <w:rPr>
             <w:noProof/>
           </w:rPr>
-          <w:t>4</w:t>
+          <w:t>2</w:t>
         </w:r>
         <w:r>
           <w:rPr>
@@ -10648,7 +10864,7 @@
 </file>
 
 <file path=customXml/itemProps1.xml><?xml version="1.0" encoding="utf-8"?>
-<ds:datastoreItem xmlns:ds="http://schemas.openxmlformats.org/officeDocument/2006/customXml" ds:itemID="{A85C0C65-8595-3B4F-96C9-80E7FDC6D161}">
+<ds:datastoreItem xmlns:ds="http://schemas.openxmlformats.org/officeDocument/2006/customXml" ds:itemID="{C1F0B49E-00DD-5244-A2C8-179B0D352F3A}">
   <ds:schemaRefs>
     <ds:schemaRef ds:uri="http://schemas.openxmlformats.org/officeDocument/2006/bibliography"/>
   </ds:schemaRefs>

</xml_diff>